<commit_message>
Added COPPA to SRS document, fixed Sprint Backlog
</commit_message>
<xml_diff>
--- a/Documents/Deliverable drafts_&_templates/Deliverable 1/SixGuys_Deliverable_1_SRS.docx
+++ b/Documents/Deliverable drafts_&_templates/Deliverable 1/SixGuys_Deliverable_1_SRS.docx
@@ -159,8 +159,19 @@
           <w:sz w:val="28"/>
           <w:szCs w:val="28"/>
         </w:rPr>
-        <w:t>Ethan Esber</w:t>
-      </w:r>
+        <w:t xml:space="preserve">Ethan </w:t>
+      </w:r>
+      <w:proofErr w:type="spellStart"/>
+      <w:r>
+        <w:rPr>
+          <w:rFonts w:ascii="Arial" w:eastAsia="Arial" w:hAnsi="Arial" w:cs="Arial"/>
+          <w:b/>
+          <w:sz w:val="28"/>
+          <w:szCs w:val="28"/>
+        </w:rPr>
+        <w:t>Esber</w:t>
+      </w:r>
+      <w:proofErr w:type="spellEnd"/>
       <w:r>
         <w:rPr>
           <w:rFonts w:ascii="Arial" w:eastAsia="Arial" w:hAnsi="Arial" w:cs="Arial"/>
@@ -3120,7 +3131,21 @@
               <w:rPr>
                 <w:b/>
               </w:rPr>
-              <w:t>Reason For Changes</w:t>
+              <w:t xml:space="preserve">Reason </w:t>
+            </w:r>
+            <w:proofErr w:type="gramStart"/>
+            <w:r>
+              <w:rPr>
+                <w:b/>
+              </w:rPr>
+              <w:t>For</w:t>
+            </w:r>
+            <w:proofErr w:type="gramEnd"/>
+            <w:r>
+              <w:rPr>
+                <w:b/>
+              </w:rPr>
+              <w:t xml:space="preserve"> Changes</w:t>
             </w:r>
           </w:p>
         </w:tc>
@@ -3160,7 +3185,13 @@
               <w:spacing w:before="40" w:after="40"/>
             </w:pPr>
             <w:r>
-              <w:t>David Cincyr/</w:t>
+              <w:t xml:space="preserve">David </w:t>
+            </w:r>
+            <w:r>
+              <w:t>S</w:t>
+            </w:r>
+            <w:r>
+              <w:t>incyr/</w:t>
             </w:r>
           </w:p>
           <w:p>
@@ -3514,7 +3545,21 @@
         <w:t>udience</w:t>
       </w:r>
       <w:r>
-        <w:t xml:space="preserve"> is intended for marketing staff, investors, and professor Ghanavati of COS 420. The SRS is organized in compliance with IEEE </w:t>
+        <w:t xml:space="preserve"> is intended for marketing staff, investors, and </w:t>
+      </w:r>
+      <w:r>
+        <w:t>Dr.</w:t>
+      </w:r>
+      <w:r>
+        <w:t xml:space="preserve"> </w:t>
+      </w:r>
+      <w:proofErr w:type="spellStart"/>
+      <w:r>
+        <w:t>Ghanavati</w:t>
+      </w:r>
+      <w:proofErr w:type="spellEnd"/>
+      <w:r>
+        <w:t xml:space="preserve"> of COS 420. The SRS is organized in compliance with IEEE </w:t>
       </w:r>
       <w:r>
         <w:t>Recommended Practice for Software Requirements Specifications</w:t>
@@ -3683,6 +3728,8 @@
           <w:szCs w:val="22"/>
         </w:rPr>
       </w:pPr>
+      <w:bookmarkStart w:id="18" w:name="_GoBack"/>
+      <w:bookmarkEnd w:id="18"/>
     </w:p>
     <w:p>
       <w:pPr>
@@ -3692,22 +3739,55 @@
           <w:numId w:val="1"/>
         </w:numPr>
       </w:pPr>
-      <w:bookmarkStart w:id="18" w:name="_Toc33340430"/>
-      <w:bookmarkStart w:id="19" w:name="_Toc33340890"/>
-      <w:commentRangeStart w:id="20"/>
+      <w:bookmarkStart w:id="19" w:name="_Toc33340430"/>
+      <w:bookmarkStart w:id="20" w:name="_Toc33340890"/>
+      <w:commentRangeStart w:id="21"/>
+      <w:commentRangeStart w:id="22"/>
+      <w:commentRangeStart w:id="23"/>
       <w:r>
         <w:t>References</w:t>
       </w:r>
-      <w:commentRangeEnd w:id="20"/>
+      <w:commentRangeEnd w:id="21"/>
       <w:r>
         <w:rPr>
           <w:rStyle w:val="CommentReference"/>
           <w:b w:val="0"/>
         </w:rPr>
-        <w:commentReference w:id="20"/>
-      </w:r>
-      <w:bookmarkEnd w:id="18"/>
+        <w:commentReference w:id="21"/>
+      </w:r>
       <w:bookmarkEnd w:id="19"/>
+      <w:bookmarkEnd w:id="20"/>
+      <w:commentRangeEnd w:id="22"/>
+      <w:r>
+        <w:rPr>
+          <w:rStyle w:val="CommentReference"/>
+          <w:b w:val="0"/>
+        </w:rPr>
+        <w:commentReference w:id="22"/>
+      </w:r>
+      <w:commentRangeEnd w:id="23"/>
+      <w:r>
+        <w:rPr>
+          <w:rStyle w:val="CommentReference"/>
+          <w:b w:val="0"/>
+        </w:rPr>
+        <w:commentReference w:id="23"/>
+      </w:r>
+    </w:p>
+    <w:p>
+      <w:pPr>
+        <w:pStyle w:val="ListParagraph"/>
+        <w:numPr>
+          <w:ilvl w:val="0"/>
+          <w:numId w:val="2"/>
+        </w:numPr>
+      </w:pPr>
+      <w:r>
+        <w:t xml:space="preserve">COPPA: </w:t>
+      </w:r>
+      <w:r>
+        <w:t>https://www.ftc.gov/enforcement/rules/rulemaking-regulatory-reform-proceedings/childrens-online-privacy-protection-rule</w:t>
+      </w:r>
     </w:p>
     <w:p>
       <w:pPr>
@@ -3819,13 +3899,13 @@
           <w:numId w:val="1"/>
         </w:numPr>
       </w:pPr>
-      <w:bookmarkStart w:id="21" w:name="_Toc33340431"/>
-      <w:bookmarkStart w:id="22" w:name="_Toc33340891"/>
+      <w:bookmarkStart w:id="24" w:name="_Toc33340431"/>
+      <w:bookmarkStart w:id="25" w:name="_Toc33340891"/>
       <w:r>
         <w:t>Overall Description</w:t>
       </w:r>
-      <w:bookmarkEnd w:id="21"/>
-      <w:bookmarkEnd w:id="22"/>
+      <w:bookmarkEnd w:id="24"/>
+      <w:bookmarkEnd w:id="25"/>
     </w:p>
     <w:p>
       <w:pPr>
@@ -3835,15 +3915,15 @@
           <w:numId w:val="1"/>
         </w:numPr>
       </w:pPr>
-      <w:bookmarkStart w:id="23" w:name="_2s8eyo1" w:colFirst="0" w:colLast="0"/>
-      <w:bookmarkStart w:id="24" w:name="_Toc33340432"/>
-      <w:bookmarkStart w:id="25" w:name="_Toc33340892"/>
-      <w:bookmarkEnd w:id="23"/>
+      <w:bookmarkStart w:id="26" w:name="_2s8eyo1" w:colFirst="0" w:colLast="0"/>
+      <w:bookmarkStart w:id="27" w:name="_Toc33340432"/>
+      <w:bookmarkStart w:id="28" w:name="_Toc33340892"/>
+      <w:bookmarkEnd w:id="26"/>
       <w:r>
         <w:t>Product Perspective</w:t>
       </w:r>
-      <w:bookmarkEnd w:id="24"/>
-      <w:bookmarkEnd w:id="25"/>
+      <w:bookmarkEnd w:id="27"/>
+      <w:bookmarkEnd w:id="28"/>
     </w:p>
     <w:p>
       <w:pPr>
@@ -3863,8 +3943,8 @@
           <w:szCs w:val="22"/>
         </w:rPr>
       </w:pPr>
-      <w:bookmarkStart w:id="26" w:name="_17dp8vu" w:colFirst="0" w:colLast="0"/>
-      <w:bookmarkEnd w:id="26"/>
+      <w:bookmarkStart w:id="29" w:name="_17dp8vu" w:colFirst="0" w:colLast="0"/>
+      <w:bookmarkEnd w:id="29"/>
       <w:r>
         <w:t>Burger Breakout is a new, self-contained, standalone gaming application and is designed to run on personal computers. The only requirements for the user are to have a personal and functional keyboard.</w:t>
       </w:r>
@@ -3924,14 +4004,14 @@
           <w:numId w:val="1"/>
         </w:numPr>
       </w:pPr>
-      <w:bookmarkStart w:id="27" w:name="_Toc33340433"/>
-      <w:bookmarkStart w:id="28" w:name="_Toc33340893"/>
+      <w:bookmarkStart w:id="30" w:name="_Toc33340433"/>
+      <w:bookmarkStart w:id="31" w:name="_Toc33340893"/>
       <w:r>
         <w:lastRenderedPageBreak/>
         <w:t>Product Functions</w:t>
       </w:r>
-      <w:bookmarkEnd w:id="27"/>
-      <w:bookmarkEnd w:id="28"/>
+      <w:bookmarkEnd w:id="30"/>
+      <w:bookmarkEnd w:id="31"/>
     </w:p>
     <w:p>
       <w:pPr>
@@ -3948,8 +4028,8 @@
           <w:between w:val="nil"/>
         </w:pBdr>
       </w:pPr>
-      <w:bookmarkStart w:id="29" w:name="_3rdcrjn" w:colFirst="0" w:colLast="0"/>
-      <w:bookmarkEnd w:id="29"/>
+      <w:bookmarkStart w:id="32" w:name="_3rdcrjn" w:colFirst="0" w:colLast="0"/>
+      <w:bookmarkEnd w:id="32"/>
       <w:r>
         <w:t>Burger Breakout shall be designed as a two-dimensional side scroller personal computer gaming application.</w:t>
       </w:r>
@@ -4029,7 +4109,55 @@
           <w:szCs w:val="22"/>
           <w:highlight w:val="lightGray"/>
         </w:rPr>
-        <w:t>&lt;Summarize the major functions the product must perform or must let the user perform. Details will be provided in Section 3, so only a high level summary (such as a bullet list) is needed here. Organize the functions to make them understandable to any reader of the SRS. A picture of the major groups of related requirements and how they relate, such as a top level data flow diagram or object class diagram, is often effective.&gt;</w:t>
+        <w:t xml:space="preserve">&lt;Summarize the major functions the product must perform or must let the user perform. Details will be provided in Section 3, so only a </w:t>
+      </w:r>
+      <w:proofErr w:type="gramStart"/>
+      <w:r>
+        <w:rPr>
+          <w:rFonts w:ascii="Arial" w:eastAsia="Arial" w:hAnsi="Arial" w:cs="Arial"/>
+          <w:i/>
+          <w:color w:val="000000"/>
+          <w:sz w:val="22"/>
+          <w:szCs w:val="22"/>
+          <w:highlight w:val="lightGray"/>
+        </w:rPr>
+        <w:t>high level</w:t>
+      </w:r>
+      <w:proofErr w:type="gramEnd"/>
+      <w:r>
+        <w:rPr>
+          <w:rFonts w:ascii="Arial" w:eastAsia="Arial" w:hAnsi="Arial" w:cs="Arial"/>
+          <w:i/>
+          <w:color w:val="000000"/>
+          <w:sz w:val="22"/>
+          <w:szCs w:val="22"/>
+          <w:highlight w:val="lightGray"/>
+        </w:rPr>
+        <w:t xml:space="preserve"> summary (such as a bullet list) is needed here. Organize the functions to make them understandable to any reader of the SRS. A picture of the major groups of related requirements and how they relate, such as a </w:t>
+      </w:r>
+      <w:proofErr w:type="gramStart"/>
+      <w:r>
+        <w:rPr>
+          <w:rFonts w:ascii="Arial" w:eastAsia="Arial" w:hAnsi="Arial" w:cs="Arial"/>
+          <w:i/>
+          <w:color w:val="000000"/>
+          <w:sz w:val="22"/>
+          <w:szCs w:val="22"/>
+          <w:highlight w:val="lightGray"/>
+        </w:rPr>
+        <w:t>top level</w:t>
+      </w:r>
+      <w:proofErr w:type="gramEnd"/>
+      <w:r>
+        <w:rPr>
+          <w:rFonts w:ascii="Arial" w:eastAsia="Arial" w:hAnsi="Arial" w:cs="Arial"/>
+          <w:i/>
+          <w:color w:val="000000"/>
+          <w:sz w:val="22"/>
+          <w:szCs w:val="22"/>
+          <w:highlight w:val="lightGray"/>
+        </w:rPr>
+        <w:t xml:space="preserve"> data flow diagram or object class diagram, is often effective.&gt;</w:t>
       </w:r>
     </w:p>
     <w:p>
@@ -4040,13 +4168,13 @@
           <w:numId w:val="1"/>
         </w:numPr>
       </w:pPr>
-      <w:bookmarkStart w:id="30" w:name="_Toc33340434"/>
-      <w:bookmarkStart w:id="31" w:name="_Toc33340894"/>
+      <w:bookmarkStart w:id="33" w:name="_Toc33340434"/>
+      <w:bookmarkStart w:id="34" w:name="_Toc33340894"/>
       <w:r>
         <w:t>User Classes and Characteristics</w:t>
       </w:r>
-      <w:bookmarkEnd w:id="30"/>
-      <w:bookmarkEnd w:id="31"/>
+      <w:bookmarkEnd w:id="33"/>
+      <w:bookmarkEnd w:id="34"/>
     </w:p>
     <w:p>
       <w:pPr>
@@ -4066,8 +4194,8 @@
           <w:szCs w:val="22"/>
         </w:rPr>
       </w:pPr>
-      <w:bookmarkStart w:id="32" w:name="_26in1rg" w:colFirst="0" w:colLast="0"/>
-      <w:bookmarkEnd w:id="32"/>
+      <w:bookmarkStart w:id="35" w:name="_26in1rg" w:colFirst="0" w:colLast="0"/>
+      <w:bookmarkEnd w:id="35"/>
       <w:r>
         <w:t>The class of users for Burger Breakout is children. This class of children has been divided into two subclasses of novice and frequent players. The novice players do not have little to no experience and will require more guidance than the frequent players with hints and suggestions. The frequent players will have more insight and experience into gameplay. It is important to satisfy the novice user class so that they are more likely to continue playing Burger Breakout if they get frustrated during a certain part of the game.</w:t>
       </w:r>
@@ -4127,13 +4255,13 @@
           <w:numId w:val="1"/>
         </w:numPr>
       </w:pPr>
-      <w:bookmarkStart w:id="33" w:name="_Toc33340435"/>
-      <w:bookmarkStart w:id="34" w:name="_Toc33340895"/>
+      <w:bookmarkStart w:id="36" w:name="_Toc33340435"/>
+      <w:bookmarkStart w:id="37" w:name="_Toc33340895"/>
       <w:r>
         <w:t>Operating Environment</w:t>
       </w:r>
-      <w:bookmarkEnd w:id="33"/>
-      <w:bookmarkEnd w:id="34"/>
+      <w:bookmarkEnd w:id="36"/>
+      <w:bookmarkEnd w:id="37"/>
     </w:p>
     <w:p>
       <w:pPr>
@@ -4153,30 +4281,30 @@
           <w:szCs w:val="22"/>
         </w:rPr>
       </w:pPr>
-      <w:bookmarkStart w:id="35" w:name="_lnxbz9" w:colFirst="0" w:colLast="0"/>
-      <w:bookmarkEnd w:id="35"/>
+      <w:bookmarkStart w:id="38" w:name="_lnxbz9" w:colFirst="0" w:colLast="0"/>
+      <w:bookmarkEnd w:id="38"/>
       <w:r>
         <w:t xml:space="preserve">The environment which the software will operate in is Windows OS. Specifically, the software will target Windows 10, but will </w:t>
       </w:r>
-      <w:commentRangeStart w:id="36"/>
+      <w:commentRangeStart w:id="39"/>
       <w:r>
         <w:t>also function on Windows 7</w:t>
       </w:r>
-      <w:commentRangeEnd w:id="36"/>
+      <w:commentRangeEnd w:id="39"/>
       <w:r>
         <w:rPr>
           <w:rStyle w:val="CommentReference"/>
         </w:rPr>
-        <w:commentReference w:id="36"/>
+        <w:commentReference w:id="39"/>
       </w:r>
       <w:r>
         <w:t xml:space="preserve">. </w:t>
       </w:r>
-      <w:commentRangeStart w:id="37"/>
+      <w:commentRangeStart w:id="40"/>
       <w:r>
         <w:t>Currently, the software will not operate in a Linux or Mac OS environment</w:t>
       </w:r>
-      <w:commentRangeEnd w:id="37"/>
+      <w:commentRangeEnd w:id="40"/>
       <w:r>
         <w:t>.</w:t>
       </w:r>
@@ -4184,7 +4312,7 @@
         <w:rPr>
           <w:rStyle w:val="CommentReference"/>
         </w:rPr>
-        <w:commentReference w:id="37"/>
+        <w:commentReference w:id="40"/>
       </w:r>
     </w:p>
     <w:p>
@@ -4242,13 +4370,13 @@
           <w:numId w:val="1"/>
         </w:numPr>
       </w:pPr>
-      <w:bookmarkStart w:id="38" w:name="_Toc33340436"/>
-      <w:bookmarkStart w:id="39" w:name="_Toc33340896"/>
+      <w:bookmarkStart w:id="41" w:name="_Toc33340436"/>
+      <w:bookmarkStart w:id="42" w:name="_Toc33340896"/>
       <w:r>
         <w:t>Design and Implementation Constraints</w:t>
       </w:r>
-      <w:bookmarkEnd w:id="38"/>
-      <w:bookmarkEnd w:id="39"/>
+      <w:bookmarkEnd w:id="41"/>
+      <w:bookmarkEnd w:id="42"/>
     </w:p>
     <w:p>
       <w:pPr>
@@ -4268,8 +4396,8 @@
           <w:szCs w:val="22"/>
         </w:rPr>
       </w:pPr>
-      <w:bookmarkStart w:id="40" w:name="_35nkun2" w:colFirst="0" w:colLast="0"/>
-      <w:bookmarkEnd w:id="40"/>
+      <w:bookmarkStart w:id="43" w:name="_35nkun2" w:colFirst="0" w:colLast="0"/>
+      <w:bookmarkEnd w:id="43"/>
       <w:r>
         <w:t>There are currently no design or implementation restraints.</w:t>
       </w:r>
@@ -4341,13 +4469,13 @@
           <w:numId w:val="1"/>
         </w:numPr>
       </w:pPr>
-      <w:bookmarkStart w:id="41" w:name="_Toc33340437"/>
-      <w:bookmarkStart w:id="42" w:name="_Toc33340897"/>
+      <w:bookmarkStart w:id="44" w:name="_Toc33340437"/>
+      <w:bookmarkStart w:id="45" w:name="_Toc33340897"/>
       <w:r>
         <w:t>User Documentation</w:t>
       </w:r>
-      <w:bookmarkEnd w:id="41"/>
-      <w:bookmarkEnd w:id="42"/>
+      <w:bookmarkEnd w:id="44"/>
+      <w:bookmarkEnd w:id="45"/>
     </w:p>
     <w:p>
       <w:pPr>
@@ -4360,8 +4488,8 @@
         </w:pBdr>
         <w:ind w:left="720"/>
       </w:pPr>
-      <w:bookmarkStart w:id="43" w:name="_1ksv4uv" w:colFirst="0" w:colLast="0"/>
-      <w:bookmarkEnd w:id="43"/>
+      <w:bookmarkStart w:id="46" w:name="_1ksv4uv" w:colFirst="0" w:colLast="0"/>
+      <w:bookmarkEnd w:id="46"/>
       <w:r>
         <w:t>User documentation will include a help section for the user providing complete instructions of Burger Breakout gameplay and suggestions and hints for beating certain bosses at the end of levels.</w:t>
       </w:r>
@@ -4414,13 +4542,13 @@
           <w:numId w:val="1"/>
         </w:numPr>
       </w:pPr>
-      <w:bookmarkStart w:id="44" w:name="_Toc33340438"/>
-      <w:bookmarkStart w:id="45" w:name="_Toc33340898"/>
+      <w:bookmarkStart w:id="47" w:name="_Toc33340438"/>
+      <w:bookmarkStart w:id="48" w:name="_Toc33340898"/>
       <w:r>
         <w:t>Assumptions and Dependencies</w:t>
       </w:r>
-      <w:bookmarkEnd w:id="44"/>
-      <w:bookmarkEnd w:id="45"/>
+      <w:bookmarkEnd w:id="47"/>
+      <w:bookmarkEnd w:id="48"/>
     </w:p>
     <w:p>
       <w:pPr>
@@ -4440,8 +4568,8 @@
           <w:szCs w:val="22"/>
         </w:rPr>
       </w:pPr>
-      <w:bookmarkStart w:id="46" w:name="_44sinio" w:colFirst="0" w:colLast="0"/>
-      <w:bookmarkEnd w:id="46"/>
+      <w:bookmarkStart w:id="49" w:name="_44sinio" w:colFirst="0" w:colLast="0"/>
+      <w:bookmarkEnd w:id="49"/>
       <w:r>
         <w:t>Burger Breakout assumes and depends on the existence and reliability of a functioning Windows OS and functioning keyboard attached to that OS.</w:t>
       </w:r>
@@ -4501,13 +4629,13 @@
           <w:numId w:val="1"/>
         </w:numPr>
       </w:pPr>
-      <w:bookmarkStart w:id="47" w:name="_Toc33340439"/>
-      <w:bookmarkStart w:id="48" w:name="_Toc33340899"/>
+      <w:bookmarkStart w:id="50" w:name="_Toc33340439"/>
+      <w:bookmarkStart w:id="51" w:name="_Toc33340899"/>
       <w:r>
         <w:t>External Interface Requirements</w:t>
       </w:r>
-      <w:bookmarkEnd w:id="47"/>
-      <w:bookmarkEnd w:id="48"/>
+      <w:bookmarkEnd w:id="50"/>
+      <w:bookmarkEnd w:id="51"/>
     </w:p>
     <w:p>
       <w:pPr>
@@ -4517,13 +4645,13 @@
           <w:numId w:val="1"/>
         </w:numPr>
       </w:pPr>
-      <w:bookmarkStart w:id="49" w:name="_Toc33340440"/>
-      <w:bookmarkStart w:id="50" w:name="_Toc33340900"/>
+      <w:bookmarkStart w:id="52" w:name="_Toc33340440"/>
+      <w:bookmarkStart w:id="53" w:name="_Toc33340900"/>
       <w:r>
         <w:t>User Interfaces</w:t>
       </w:r>
-      <w:bookmarkEnd w:id="49"/>
-      <w:bookmarkEnd w:id="50"/>
+      <w:bookmarkEnd w:id="52"/>
+      <w:bookmarkEnd w:id="53"/>
     </w:p>
     <w:p>
       <w:pPr>
@@ -4543,8 +4671,8 @@
           <w:szCs w:val="22"/>
         </w:rPr>
       </w:pPr>
-      <w:bookmarkStart w:id="51" w:name="_z337ya" w:colFirst="0" w:colLast="0"/>
-      <w:bookmarkEnd w:id="51"/>
+      <w:bookmarkStart w:id="54" w:name="_z337ya" w:colFirst="0" w:colLast="0"/>
+      <w:bookmarkEnd w:id="54"/>
       <w:r>
         <w:t>Burger Breakout will utilize Unity for the creation of user interface between the software product and user. See “Unity Scripting API” in the References section of the SRS for more details.</w:t>
       </w:r>
@@ -4604,14 +4732,14 @@
           <w:numId w:val="1"/>
         </w:numPr>
       </w:pPr>
-      <w:bookmarkStart w:id="52" w:name="_Toc33340441"/>
-      <w:bookmarkStart w:id="53" w:name="_Toc33340901"/>
+      <w:bookmarkStart w:id="55" w:name="_Toc33340441"/>
+      <w:bookmarkStart w:id="56" w:name="_Toc33340901"/>
       <w:r>
         <w:lastRenderedPageBreak/>
         <w:t>Hardware Interfaces</w:t>
       </w:r>
-      <w:bookmarkEnd w:id="52"/>
-      <w:bookmarkEnd w:id="53"/>
+      <w:bookmarkEnd w:id="55"/>
+      <w:bookmarkEnd w:id="56"/>
     </w:p>
     <w:p>
       <w:pPr>
@@ -4683,13 +4811,13 @@
           <w:numId w:val="1"/>
         </w:numPr>
       </w:pPr>
-      <w:bookmarkStart w:id="54" w:name="_Toc33340442"/>
-      <w:bookmarkStart w:id="55" w:name="_Toc33340902"/>
+      <w:bookmarkStart w:id="57" w:name="_Toc33340442"/>
+      <w:bookmarkStart w:id="58" w:name="_Toc33340902"/>
       <w:r>
         <w:t>Software Interfaces</w:t>
       </w:r>
-      <w:bookmarkEnd w:id="54"/>
-      <w:bookmarkEnd w:id="55"/>
+      <w:bookmarkEnd w:id="57"/>
+      <w:bookmarkEnd w:id="58"/>
     </w:p>
     <w:p>
       <w:pPr>
@@ -4710,8 +4838,8 @@
           <w:highlight w:val="lightGray"/>
         </w:rPr>
       </w:pPr>
-      <w:bookmarkStart w:id="56" w:name="_1y810tw" w:colFirst="0" w:colLast="0"/>
-      <w:bookmarkEnd w:id="56"/>
+      <w:bookmarkStart w:id="59" w:name="_1y810tw" w:colFirst="0" w:colLast="0"/>
+      <w:bookmarkEnd w:id="59"/>
       <w:r>
         <w:t xml:space="preserve">Burger Breakout will be written with Unity 2018.4.16f1 software. </w:t>
       </w:r>
@@ -4778,13 +4906,13 @@
           <w:numId w:val="1"/>
         </w:numPr>
       </w:pPr>
-      <w:bookmarkStart w:id="57" w:name="_Toc33340443"/>
-      <w:bookmarkStart w:id="58" w:name="_Toc33340903"/>
+      <w:bookmarkStart w:id="60" w:name="_Toc33340443"/>
+      <w:bookmarkStart w:id="61" w:name="_Toc33340903"/>
       <w:r>
         <w:t>Communications Interfaces</w:t>
       </w:r>
-      <w:bookmarkEnd w:id="57"/>
-      <w:bookmarkEnd w:id="58"/>
+      <w:bookmarkEnd w:id="60"/>
+      <w:bookmarkEnd w:id="61"/>
     </w:p>
     <w:p>
       <w:pPr>
@@ -4805,13 +4933,13 @@
           <w:highlight w:val="lightGray"/>
         </w:rPr>
       </w:pPr>
-      <w:bookmarkStart w:id="59" w:name="_4i7ojhp" w:colFirst="0" w:colLast="0"/>
-      <w:bookmarkStart w:id="60" w:name="_Hlk33340030"/>
-      <w:bookmarkEnd w:id="59"/>
+      <w:bookmarkStart w:id="62" w:name="_4i7ojhp" w:colFirst="0" w:colLast="0"/>
+      <w:bookmarkStart w:id="63" w:name="_Hlk33340030"/>
+      <w:bookmarkEnd w:id="62"/>
       <w:r>
         <w:t xml:space="preserve">Burger Breakout </w:t>
       </w:r>
-      <w:bookmarkEnd w:id="60"/>
+      <w:bookmarkEnd w:id="63"/>
       <w:r>
         <w:t>does not require any communication interface functions since it is a standalone product that does not communicate with any other systems.</w:t>
       </w:r>
@@ -4872,11 +5000,11 @@
           <w:numId w:val="1"/>
         </w:numPr>
       </w:pPr>
-      <w:bookmarkStart w:id="61" w:name="_Toc33340444"/>
+      <w:bookmarkStart w:id="64" w:name="_Toc33340444"/>
       <w:r>
         <w:t>System Features</w:t>
       </w:r>
-      <w:bookmarkEnd w:id="61"/>
+      <w:bookmarkEnd w:id="64"/>
     </w:p>
     <w:p>
       <w:pPr>
@@ -5021,7 +5149,15 @@
         <w:t>Burger-themed gameplay is essential to Burger Breakout since it is based on Five Guys®</w:t>
       </w:r>
       <w:r>
-        <w:t>. This feature is complied from the characters, obstacles, weapons, and environments are created around the burger theme.</w:t>
+        <w:t xml:space="preserve">. This feature is </w:t>
+      </w:r>
+      <w:proofErr w:type="spellStart"/>
+      <w:r>
+        <w:t>complied</w:t>
+      </w:r>
+      <w:proofErr w:type="spellEnd"/>
+      <w:r>
+        <w:t xml:space="preserve"> from the characters, obstacles, weapons, and environments are created around the burger theme.</w:t>
       </w:r>
     </w:p>
     <w:p>
@@ -5268,7 +5404,31 @@
           <w:szCs w:val="22"/>
           <w:highlight w:val="lightGray"/>
         </w:rPr>
-        <w:t>Itemize the detailed functional requirements associated with this feature. These are the software capabilities that must be present in order for the user to carry out the services provided by the feature, or to execute the use case. Include how the product should respond to anticipated error conditions or invalid inputs. Requirements should be concise, complete, unambiguous, verifiable, and necessary. Use “TBD” as a placeholder to indicate when necessary information is not yet available.&gt;</w:t>
+        <w:t xml:space="preserve">Itemize the detailed functional requirements associated with this feature. These are the software capabilities that must be present </w:t>
+      </w:r>
+      <w:proofErr w:type="gramStart"/>
+      <w:r>
+        <w:rPr>
+          <w:rFonts w:ascii="Arial" w:eastAsia="Arial" w:hAnsi="Arial" w:cs="Arial"/>
+          <w:i/>
+          <w:color w:val="000000"/>
+          <w:sz w:val="22"/>
+          <w:szCs w:val="22"/>
+          <w:highlight w:val="lightGray"/>
+        </w:rPr>
+        <w:t>in order for</w:t>
+      </w:r>
+      <w:proofErr w:type="gramEnd"/>
+      <w:r>
+        <w:rPr>
+          <w:rFonts w:ascii="Arial" w:eastAsia="Arial" w:hAnsi="Arial" w:cs="Arial"/>
+          <w:i/>
+          <w:color w:val="000000"/>
+          <w:sz w:val="22"/>
+          <w:szCs w:val="22"/>
+          <w:highlight w:val="lightGray"/>
+        </w:rPr>
+        <w:t xml:space="preserve"> the user to carry out the services provided by the feature, or to execute the use case. Include how the product should respond to anticipated error conditions or invalid inputs. Requirements should be concise, complete, unambiguous, verifiable, and necessary. Use “TBD” as a placeholder to indicate when necessary information is not yet available.&gt;</w:t>
       </w:r>
     </w:p>
     <w:p>
@@ -5473,7 +5633,15 @@
         <w:t>Burger Breakout since</w:t>
       </w:r>
       <w:r>
-        <w:t xml:space="preserve"> we want users to have the ability to stop playing and resume at a later time, without losing progress in the game.</w:t>
+        <w:t xml:space="preserve"> we want users to have the ability to stop playing and resume </w:t>
+      </w:r>
+      <w:proofErr w:type="gramStart"/>
+      <w:r>
+        <w:t>at a later time</w:t>
+      </w:r>
+      <w:proofErr w:type="gramEnd"/>
+      <w:r>
+        <w:t>, without losing progress in the game.</w:t>
       </w:r>
     </w:p>
     <w:p>
@@ -5715,7 +5883,31 @@
           <w:szCs w:val="22"/>
           <w:highlight w:val="lightGray"/>
         </w:rPr>
-        <w:t>Itemize the detailed functional requirements associated with this feature. These are the software capabilities that must be present in order for the user to carry out the services provided by the feature, or to execute the use case. Include how the product should respond to anticipated error conditions or invalid inputs. Requirements should be concise, complete, unambiguous, verifiable, and necessary. Use “TBD” as a placeholder to indicate when necessary information is not yet available.&gt;</w:t>
+        <w:t xml:space="preserve">Itemize the detailed functional requirements associated with this feature. These are the software capabilities that must be present </w:t>
+      </w:r>
+      <w:proofErr w:type="gramStart"/>
+      <w:r>
+        <w:rPr>
+          <w:rFonts w:ascii="Arial" w:eastAsia="Arial" w:hAnsi="Arial" w:cs="Arial"/>
+          <w:i/>
+          <w:color w:val="000000"/>
+          <w:sz w:val="22"/>
+          <w:szCs w:val="22"/>
+          <w:highlight w:val="lightGray"/>
+        </w:rPr>
+        <w:t>in order for</w:t>
+      </w:r>
+      <w:proofErr w:type="gramEnd"/>
+      <w:r>
+        <w:rPr>
+          <w:rFonts w:ascii="Arial" w:eastAsia="Arial" w:hAnsi="Arial" w:cs="Arial"/>
+          <w:i/>
+          <w:color w:val="000000"/>
+          <w:sz w:val="22"/>
+          <w:szCs w:val="22"/>
+          <w:highlight w:val="lightGray"/>
+        </w:rPr>
+        <w:t xml:space="preserve"> the user to carry out the services provided by the feature, or to execute the use case. Include how the product should respond to anticipated error conditions or invalid inputs. Requirements should be concise, complete, unambiguous, verifiable, and necessary. Use “TBD” as a placeholder to indicate when necessary information is not yet available.&gt;</w:t>
       </w:r>
     </w:p>
     <w:p>
@@ -5775,13 +5967,13 @@
           <w:numId w:val="1"/>
         </w:numPr>
       </w:pPr>
-      <w:bookmarkStart w:id="62" w:name="_3whwml4" w:colFirst="0" w:colLast="0"/>
-      <w:bookmarkStart w:id="63" w:name="_Toc33340447"/>
-      <w:bookmarkEnd w:id="62"/>
+      <w:bookmarkStart w:id="65" w:name="_3whwml4" w:colFirst="0" w:colLast="0"/>
+      <w:bookmarkStart w:id="66" w:name="_Toc33340447"/>
+      <w:bookmarkEnd w:id="65"/>
       <w:r>
         <w:t>Other Nonfunctional Requirements</w:t>
       </w:r>
-      <w:bookmarkEnd w:id="63"/>
+      <w:bookmarkEnd w:id="66"/>
     </w:p>
     <w:p>
       <w:pPr>
@@ -5795,18 +5987,10 @@
         <w:spacing w:before="120" w:after="120"/>
         <w:ind w:left="634"/>
       </w:pPr>
-      <w:bookmarkStart w:id="64" w:name="_Toc33340448"/>
-      <w:r>
-        <w:t>NF</w:t>
-      </w:r>
-      <w:r>
-        <w:t>REQ-1:</w:t>
-      </w:r>
-      <w:r>
-        <w:t xml:space="preserve"> </w:t>
-      </w:r>
-      <w:bookmarkStart w:id="65" w:name="_GoBack"/>
-      <w:bookmarkEnd w:id="65"/>
+      <w:bookmarkStart w:id="67" w:name="_Toc33340448"/>
+      <w:r>
+        <w:t xml:space="preserve">NFREQ-1: </w:t>
+      </w:r>
       <w:r>
         <w:rPr>
           <w:highlight w:val="yellow"/>
@@ -5830,10 +6014,7 @@
         </w:rPr>
       </w:pPr>
       <w:r>
-        <w:t>NF</w:t>
-      </w:r>
-      <w:r>
-        <w:t xml:space="preserve">REQ-2: </w:t>
+        <w:t xml:space="preserve">NFREQ-2: </w:t>
       </w:r>
       <w:r>
         <w:rPr>
@@ -5873,7 +6054,7 @@
       <w:r>
         <w:t>Performance Requirements</w:t>
       </w:r>
-      <w:bookmarkEnd w:id="64"/>
+      <w:bookmarkEnd w:id="67"/>
     </w:p>
     <w:p>
       <w:pPr>
@@ -5894,8 +6075,8 @@
           <w:highlight w:val="lightGray"/>
         </w:rPr>
       </w:pPr>
-      <w:bookmarkStart w:id="66" w:name="_qsh70q" w:colFirst="0" w:colLast="0"/>
-      <w:bookmarkEnd w:id="66"/>
+      <w:bookmarkStart w:id="68" w:name="_qsh70q" w:colFirst="0" w:colLast="0"/>
+      <w:bookmarkEnd w:id="68"/>
       <w:r>
         <w:rPr>
           <w:highlight w:val="yellow"/>
@@ -5962,11 +6143,11 @@
           <w:numId w:val="1"/>
         </w:numPr>
       </w:pPr>
-      <w:bookmarkStart w:id="67" w:name="_Toc33340449"/>
+      <w:bookmarkStart w:id="69" w:name="_Toc33340449"/>
       <w:r>
         <w:t>Safety Requirements</w:t>
       </w:r>
-      <w:bookmarkEnd w:id="67"/>
+      <w:bookmarkEnd w:id="69"/>
     </w:p>
     <w:p>
       <w:pPr>
@@ -5987,8 +6168,8 @@
           <w:highlight w:val="lightGray"/>
         </w:rPr>
       </w:pPr>
-      <w:bookmarkStart w:id="68" w:name="_3as4poj" w:colFirst="0" w:colLast="0"/>
-      <w:bookmarkEnd w:id="68"/>
+      <w:bookmarkStart w:id="70" w:name="_3as4poj" w:colFirst="0" w:colLast="0"/>
+      <w:bookmarkEnd w:id="70"/>
       <w:r>
         <w:t>Burger Breakout does not currently have requirements concerned will the possible loss, damage, or harm that could results from the its use.</w:t>
       </w:r>
@@ -6050,11 +6231,11 @@
           <w:numId w:val="1"/>
         </w:numPr>
       </w:pPr>
-      <w:bookmarkStart w:id="69" w:name="_Toc33340450"/>
+      <w:bookmarkStart w:id="71" w:name="_Toc33340450"/>
       <w:r>
         <w:t>Security Requirements</w:t>
       </w:r>
-      <w:bookmarkEnd w:id="69"/>
+      <w:bookmarkEnd w:id="71"/>
     </w:p>
     <w:p>
       <w:pPr>
@@ -6066,17 +6247,9 @@
           <w:between w:val="nil"/>
         </w:pBdr>
         <w:ind w:left="720"/>
-        <w:rPr>
-          <w:rFonts w:ascii="Arial" w:eastAsia="Arial" w:hAnsi="Arial" w:cs="Arial"/>
-          <w:i/>
-          <w:color w:val="000000"/>
-          <w:sz w:val="22"/>
-          <w:szCs w:val="22"/>
-          <w:highlight w:val="lightGray"/>
-        </w:rPr>
-      </w:pPr>
-      <w:bookmarkStart w:id="70" w:name="_1pxezwc" w:colFirst="0" w:colLast="0"/>
-      <w:bookmarkEnd w:id="70"/>
+      </w:pPr>
+      <w:bookmarkStart w:id="72" w:name="_1pxezwc" w:colFirst="0" w:colLast="0"/>
+      <w:bookmarkEnd w:id="72"/>
       <w:r>
         <w:t xml:space="preserve">Burger Breakout does not use data from the user so there are not any </w:t>
       </w:r>
@@ -6091,6 +6264,9 @@
       </w:r>
       <w:r>
         <w:t>.</w:t>
+      </w:r>
+      <w:r>
+        <w:t xml:space="preserve"> However, since there could be children under the age of 13 could possibly download our game, COPPA will be followed.</w:t>
       </w:r>
     </w:p>
     <w:p>
@@ -6149,18 +6325,18 @@
           <w:numId w:val="1"/>
         </w:numPr>
       </w:pPr>
-      <w:bookmarkStart w:id="71" w:name="_Toc33340451"/>
+      <w:bookmarkStart w:id="73" w:name="_Toc33340451"/>
       <w:r>
         <w:t>Software Quality Attributes</w:t>
       </w:r>
-      <w:bookmarkEnd w:id="71"/>
+      <w:bookmarkEnd w:id="73"/>
     </w:p>
     <w:p>
       <w:pPr>
         <w:ind w:firstLine="720"/>
       </w:pPr>
-      <w:bookmarkStart w:id="72" w:name="_49x2ik5" w:colFirst="0" w:colLast="0"/>
-      <w:bookmarkEnd w:id="72"/>
+      <w:bookmarkStart w:id="74" w:name="_49x2ik5" w:colFirst="0" w:colLast="0"/>
+      <w:bookmarkEnd w:id="74"/>
       <w:r>
         <w:rPr>
           <w:highlight w:val="yellow"/>
@@ -6232,7 +6408,31 @@
           <w:szCs w:val="22"/>
           <w:highlight w:val="lightGray"/>
         </w:rPr>
-        <w:t>&lt;Specify any additional quality characteristics for the product that will be important to either the customers or the developers. Some to consider are: adaptability, availability, correctness, flexibility, interoperability, maintainability, portability, reliability, reusability, robustness, testability, and usability. Write these to be specific, quantitative, and verifiable when possible. At the least, clarify the relative preferences for various attributes, such as ease of use over ease of learning.&gt;</w:t>
+        <w:t xml:space="preserve">&lt;Specify any additional quality characteristics for the product that will be important to either the customers or the developers. Some to consider </w:t>
+      </w:r>
+      <w:proofErr w:type="gramStart"/>
+      <w:r>
+        <w:rPr>
+          <w:rFonts w:ascii="Arial" w:eastAsia="Arial" w:hAnsi="Arial" w:cs="Arial"/>
+          <w:i/>
+          <w:color w:val="000000"/>
+          <w:sz w:val="22"/>
+          <w:szCs w:val="22"/>
+          <w:highlight w:val="lightGray"/>
+        </w:rPr>
+        <w:t>are:</w:t>
+      </w:r>
+      <w:proofErr w:type="gramEnd"/>
+      <w:r>
+        <w:rPr>
+          <w:rFonts w:ascii="Arial" w:eastAsia="Arial" w:hAnsi="Arial" w:cs="Arial"/>
+          <w:i/>
+          <w:color w:val="000000"/>
+          <w:sz w:val="22"/>
+          <w:szCs w:val="22"/>
+          <w:highlight w:val="lightGray"/>
+        </w:rPr>
+        <w:t xml:space="preserve"> adaptability, availability, correctness, flexibility, interoperability, maintainability, portability, reliability, reusability, robustness, testability, and usability. Write these to be specific, quantitative, and verifiable when possible. At the least, clarify the relative preferences for various attributes, such as ease of use over ease of learning.&gt;</w:t>
       </w:r>
     </w:p>
     <w:p>
@@ -6243,11 +6443,11 @@
           <w:numId w:val="1"/>
         </w:numPr>
       </w:pPr>
-      <w:bookmarkStart w:id="73" w:name="_Toc33340452"/>
+      <w:bookmarkStart w:id="75" w:name="_Toc33340452"/>
       <w:r>
         <w:t>Business Rules</w:t>
       </w:r>
-      <w:bookmarkEnd w:id="73"/>
+      <w:bookmarkEnd w:id="75"/>
     </w:p>
     <w:p>
       <w:pPr>
@@ -6282,8 +6482,8 @@
           <w:szCs w:val="22"/>
         </w:rPr>
       </w:pPr>
-      <w:bookmarkStart w:id="74" w:name="_2p2csry" w:colFirst="0" w:colLast="0"/>
-      <w:bookmarkEnd w:id="74"/>
+      <w:bookmarkStart w:id="76" w:name="_2p2csry" w:colFirst="0" w:colLast="0"/>
+      <w:bookmarkEnd w:id="76"/>
       <w:r>
         <w:rPr>
           <w:rFonts w:ascii="Arial" w:eastAsia="Arial" w:hAnsi="Arial" w:cs="Arial"/>
@@ -6304,11 +6504,11 @@
           <w:numId w:val="1"/>
         </w:numPr>
       </w:pPr>
-      <w:bookmarkStart w:id="75" w:name="_Toc33340453"/>
+      <w:bookmarkStart w:id="77" w:name="_Toc33340453"/>
       <w:r>
         <w:t>Other Requirements</w:t>
       </w:r>
-      <w:bookmarkEnd w:id="75"/>
+      <w:bookmarkEnd w:id="77"/>
     </w:p>
     <w:p>
       <w:pPr>
@@ -6330,7 +6530,15 @@
         </w:rPr>
       </w:pPr>
       <w:r>
-        <w:t>Burger Breakout does not have any additional requirements and all have been detailed in this SRS.</w:t>
+        <w:t xml:space="preserve">Burger Breakout does not have any additional </w:t>
+      </w:r>
+      <w:proofErr w:type="gramStart"/>
+      <w:r>
+        <w:t>requirements</w:t>
+      </w:r>
+      <w:proofErr w:type="gramEnd"/>
+      <w:r>
+        <w:t xml:space="preserve"> and all have been detailed in this SRS.</w:t>
       </w:r>
     </w:p>
     <w:p>
@@ -6422,8 +6630,37 @@
         </w:pBdr>
         <w:ind w:firstLine="720"/>
       </w:pPr>
-      <w:bookmarkStart w:id="76" w:name="_3o7alnk" w:colFirst="0" w:colLast="0"/>
-      <w:bookmarkEnd w:id="76"/>
+      <w:bookmarkStart w:id="78" w:name="_3o7alnk" w:colFirst="0" w:colLast="0"/>
+      <w:bookmarkEnd w:id="78"/>
+      <w:r>
+        <w:t xml:space="preserve">COPPA </w:t>
+      </w:r>
+      <w:r>
+        <w:t>–</w:t>
+      </w:r>
+      <w:r>
+        <w:t xml:space="preserve"> </w:t>
+      </w:r>
+      <w:proofErr w:type="spellStart"/>
+      <w:r>
+        <w:t>Childrens</w:t>
+      </w:r>
+      <w:proofErr w:type="spellEnd"/>
+      <w:r>
+        <w:t xml:space="preserve"> Online Privacy Protection Act</w:t>
+      </w:r>
+    </w:p>
+    <w:p>
+      <w:pPr>
+        <w:pBdr>
+          <w:top w:val="nil"/>
+          <w:left w:val="nil"/>
+          <w:bottom w:val="nil"/>
+          <w:right w:val="nil"/>
+          <w:between w:val="nil"/>
+        </w:pBdr>
+        <w:ind w:firstLine="720"/>
+      </w:pPr>
       <w:r>
         <w:t>OS – Operating System</w:t>
       </w:r>
@@ -6438,16 +6675,9 @@
           <w:between w:val="nil"/>
         </w:pBdr>
         <w:ind w:left="720"/>
-        <w:rPr>
-          <w:rFonts w:ascii="Arial" w:eastAsia="Arial" w:hAnsi="Arial" w:cs="Arial"/>
-          <w:i/>
-          <w:color w:val="000000"/>
-          <w:sz w:val="22"/>
-          <w:szCs w:val="22"/>
-        </w:rPr>
-      </w:pPr>
-      <w:r>
-        <w:t xml:space="preserve">WASD – W, A, S, and D keys used to move up, left, down, and right respectively </w:t>
+      </w:pPr>
+      <w:r>
+        <w:t>WASD – W, A, S, and D keys used to move up, left, down, and right respectively</w:t>
       </w:r>
     </w:p>
     <w:p>
@@ -6543,8 +6773,8 @@
           <w:szCs w:val="22"/>
         </w:rPr>
       </w:pPr>
-      <w:bookmarkStart w:id="77" w:name="_23ckvvd" w:colFirst="0" w:colLast="0"/>
-      <w:bookmarkEnd w:id="77"/>
+      <w:bookmarkStart w:id="79" w:name="_23ckvvd" w:colFirst="0" w:colLast="0"/>
+      <w:bookmarkEnd w:id="79"/>
       <w:r>
         <w:rPr>
           <w:rFonts w:ascii="Arial" w:eastAsia="Arial" w:hAnsi="Arial" w:cs="Arial"/>
@@ -6656,7 +6886,7 @@
       </w:r>
     </w:p>
   </w:comment>
-  <w:comment w:id="20" w:author="Mike" w:date="2020-02-15T09:38:00Z" w:initials="M">
+  <w:comment w:id="21" w:author="Mike" w:date="2020-02-15T09:38:00Z" w:initials="M">
     <w:p>
       <w:pPr>
         <w:pStyle w:val="CommentText"/>
@@ -6672,7 +6902,7 @@
       </w:r>
     </w:p>
   </w:comment>
-  <w:comment w:id="36" w:author="Mike" w:date="2020-02-23T08:10:00Z" w:initials="M">
+  <w:comment w:id="22" w:author="David Sincyr" w:date="2020-02-24T09:08:00Z" w:initials="DS">
     <w:p>
       <w:pPr>
         <w:pStyle w:val="CommentText"/>
@@ -6684,11 +6914,40 @@
         <w:annotationRef/>
       </w:r>
       <w:r>
+        <w:t>Added COPPA link</w:t>
+      </w:r>
+    </w:p>
+  </w:comment>
+  <w:comment w:id="23" w:author="David Sincyr" w:date="2020-02-24T09:08:00Z" w:initials="DS">
+    <w:p>
+      <w:pPr>
+        <w:pStyle w:val="CommentText"/>
+      </w:pPr>
+      <w:r>
+        <w:rPr>
+          <w:rStyle w:val="CommentReference"/>
+        </w:rPr>
+        <w:annotationRef/>
+      </w:r>
+    </w:p>
+  </w:comment>
+  <w:comment w:id="39" w:author="Mike" w:date="2020-02-23T08:10:00Z" w:initials="M">
+    <w:p>
+      <w:pPr>
+        <w:pStyle w:val="CommentText"/>
+      </w:pPr>
+      <w:r>
+        <w:rPr>
+          <w:rStyle w:val="CommentReference"/>
+        </w:rPr>
+        <w:annotationRef/>
+      </w:r>
+      <w:r>
         <w:t>Are there are versions of windows BB will run on?</w:t>
       </w:r>
     </w:p>
   </w:comment>
-  <w:comment w:id="37" w:author="Mike" w:date="2020-02-23T08:09:00Z" w:initials="M">
+  <w:comment w:id="40" w:author="Mike" w:date="2020-02-23T08:09:00Z" w:initials="M">
     <w:p>
       <w:pPr>
         <w:pStyle w:val="CommentText"/>
@@ -6711,6 +6970,8 @@
 <w15:commentsEx xmlns:wpc="http://schemas.microsoft.com/office/word/2010/wordprocessingCanvas" xmlns:cx="http://schemas.microsoft.com/office/drawing/2014/chartex" xmlns:cx1="http://schemas.microsoft.com/office/drawing/2015/9/8/chartex" xmlns:cx2="http://schemas.microsoft.com/office/drawing/2015/10/21/chartex" xmlns:cx3="http://schemas.microsoft.com/office/drawing/2016/5/9/chartex" xmlns:cx4="http://schemas.microsoft.com/office/drawing/2016/5/10/chartex" xmlns:cx5="http://schemas.microsoft.com/office/drawing/2016/5/11/chartex" xmlns:cx6="http://schemas.microsoft.com/office/drawing/2016/5/12/chartex" xmlns:cx7="http://schemas.microsoft.com/office/drawing/2016/5/13/chartex" xmlns:cx8="http://schemas.microsoft.com/office/drawing/2016/5/14/chartex" xmlns:mc="http://schemas.openxmlformats.org/markup-compatibility/2006" xmlns:aink="http://schemas.microsoft.com/office/drawing/2016/ink" xmlns:am3d="http://schemas.microsoft.com/office/drawing/2017/model3d" xmlns:o="urn:schemas-microsoft-com:office:office" xmlns:r="http://schemas.openxmlformats.org/officeDocument/2006/relationships" xmlns:m="http://schemas.openxmlformats.org/officeDocument/2006/math" xmlns:v="urn:schemas-microsoft-com:vml" xmlns:wp14="http://schemas.microsoft.com/office/word/2010/wordprocessingDrawing" xmlns:wp="http://schemas.openxmlformats.org/drawingml/2006/wordprocessingDrawing" xmlns:w10="urn:schemas-microsoft-com:office:word" xmlns:w="http://schemas.openxmlformats.org/wordprocessingml/2006/main" xmlns:w14="http://schemas.microsoft.com/office/word/2010/wordml" xmlns:w15="http://schemas.microsoft.com/office/word/2012/wordml" xmlns:w16cid="http://schemas.microsoft.com/office/word/2016/wordml/cid" xmlns:w16se="http://schemas.microsoft.com/office/word/2015/wordml/symex" xmlns:wpg="http://schemas.microsoft.com/office/word/2010/wordprocessingGroup" xmlns:wpi="http://schemas.microsoft.com/office/word/2010/wordprocessingInk" xmlns:wne="http://schemas.microsoft.com/office/word/2006/wordml" xmlns:wps="http://schemas.microsoft.com/office/word/2010/wordprocessingShape" mc:Ignorable="w14 w15 w16se w16cid wp14">
   <w15:commentEx w15:paraId="6A6565D3" w15:done="0"/>
   <w15:commentEx w15:paraId="4F004823" w15:done="0"/>
+  <w15:commentEx w15:paraId="1A563C56" w15:paraIdParent="4F004823" w15:done="0"/>
+  <w15:commentEx w15:paraId="03708FAA" w15:paraIdParent="4F004823" w15:done="0"/>
   <w15:commentEx w15:paraId="58DC438D" w15:done="0"/>
   <w15:commentEx w15:paraId="15185416" w15:done="0"/>
 </w15:commentsEx>
@@ -6720,6 +6981,8 @@
 <w16cid:commentsIds xmlns:wpc="http://schemas.microsoft.com/office/word/2010/wordprocessingCanvas" xmlns:cx="http://schemas.microsoft.com/office/drawing/2014/chartex" xmlns:cx1="http://schemas.microsoft.com/office/drawing/2015/9/8/chartex" xmlns:cx2="http://schemas.microsoft.com/office/drawing/2015/10/21/chartex" xmlns:cx3="http://schemas.microsoft.com/office/drawing/2016/5/9/chartex" xmlns:cx4="http://schemas.microsoft.com/office/drawing/2016/5/10/chartex" xmlns:cx5="http://schemas.microsoft.com/office/drawing/2016/5/11/chartex" xmlns:cx6="http://schemas.microsoft.com/office/drawing/2016/5/12/chartex" xmlns:cx7="http://schemas.microsoft.com/office/drawing/2016/5/13/chartex" xmlns:cx8="http://schemas.microsoft.com/office/drawing/2016/5/14/chartex" xmlns:mc="http://schemas.openxmlformats.org/markup-compatibility/2006" xmlns:aink="http://schemas.microsoft.com/office/drawing/2016/ink" xmlns:am3d="http://schemas.microsoft.com/office/drawing/2017/model3d" xmlns:o="urn:schemas-microsoft-com:office:office" xmlns:r="http://schemas.openxmlformats.org/officeDocument/2006/relationships" xmlns:m="http://schemas.openxmlformats.org/officeDocument/2006/math" xmlns:v="urn:schemas-microsoft-com:vml" xmlns:wp14="http://schemas.microsoft.com/office/word/2010/wordprocessingDrawing" xmlns:wp="http://schemas.openxmlformats.org/drawingml/2006/wordprocessingDrawing" xmlns:w10="urn:schemas-microsoft-com:office:word" xmlns:w="http://schemas.openxmlformats.org/wordprocessingml/2006/main" xmlns:w14="http://schemas.microsoft.com/office/word/2010/wordml" xmlns:w15="http://schemas.microsoft.com/office/word/2012/wordml" xmlns:w16cid="http://schemas.microsoft.com/office/word/2016/wordml/cid" xmlns:w16se="http://schemas.microsoft.com/office/word/2015/wordml/symex" xmlns:wpg="http://schemas.microsoft.com/office/word/2010/wordprocessingGroup" xmlns:wpi="http://schemas.microsoft.com/office/word/2010/wordprocessingInk" xmlns:wne="http://schemas.microsoft.com/office/word/2006/wordml" xmlns:wps="http://schemas.microsoft.com/office/word/2010/wordprocessingShape" mc:Ignorable="w14 w15 w16se w16cid wp14">
   <w16cid:commentId w16cid:paraId="6A6565D3" w16cid:durableId="21FCBC21"/>
   <w16cid:commentId w16cid:paraId="4F004823" w16cid:durableId="21F23A9C"/>
+  <w16cid:commentId w16cid:paraId="1A563C56" w16cid:durableId="21FE1102"/>
+  <w16cid:commentId w16cid:paraId="03708FAA" w16cid:durableId="21FE110F"/>
   <w16cid:commentId w16cid:paraId="58DC438D" w16cid:durableId="21FCB1E2"/>
   <w16cid:commentId w16cid:paraId="15185416" w16cid:durableId="21FCB1C2"/>
 </w16cid:commentsIds>
@@ -6776,7 +7039,29 @@
         <w:sz w:val="20"/>
         <w:szCs w:val="20"/>
       </w:rPr>
-      <w:t>Copyright © 1999 by Karl E. Wiegers. Permission is granted to use, modify, and distribute this document.</w:t>
+      <w:t xml:space="preserve">Copyright © 1999 by Karl E. </w:t>
+    </w:r>
+    <w:proofErr w:type="spellStart"/>
+    <w:r>
+      <w:rPr>
+        <w:b/>
+        <w:i/>
+        <w:color w:val="000000"/>
+        <w:sz w:val="20"/>
+        <w:szCs w:val="20"/>
+      </w:rPr>
+      <w:t>Wiegers</w:t>
+    </w:r>
+    <w:proofErr w:type="spellEnd"/>
+    <w:r>
+      <w:rPr>
+        <w:b/>
+        <w:i/>
+        <w:color w:val="000000"/>
+        <w:sz w:val="20"/>
+        <w:szCs w:val="20"/>
+      </w:rPr>
+      <w:t>. Permission is granted to use, modify, and distribute this document.</w:t>
     </w:r>
   </w:p>
 </w:ftr>
@@ -7446,6 +7731,9 @@
 <w15:people xmlns:wpc="http://schemas.microsoft.com/office/word/2010/wordprocessingCanvas" xmlns:cx="http://schemas.microsoft.com/office/drawing/2014/chartex" xmlns:cx1="http://schemas.microsoft.com/office/drawing/2015/9/8/chartex" xmlns:cx2="http://schemas.microsoft.com/office/drawing/2015/10/21/chartex" xmlns:cx3="http://schemas.microsoft.com/office/drawing/2016/5/9/chartex" xmlns:cx4="http://schemas.microsoft.com/office/drawing/2016/5/10/chartex" xmlns:cx5="http://schemas.microsoft.com/office/drawing/2016/5/11/chartex" xmlns:cx6="http://schemas.microsoft.com/office/drawing/2016/5/12/chartex" xmlns:cx7="http://schemas.microsoft.com/office/drawing/2016/5/13/chartex" xmlns:cx8="http://schemas.microsoft.com/office/drawing/2016/5/14/chartex" xmlns:mc="http://schemas.openxmlformats.org/markup-compatibility/2006" xmlns:aink="http://schemas.microsoft.com/office/drawing/2016/ink" xmlns:am3d="http://schemas.microsoft.com/office/drawing/2017/model3d" xmlns:o="urn:schemas-microsoft-com:office:office" xmlns:r="http://schemas.openxmlformats.org/officeDocument/2006/relationships" xmlns:m="http://schemas.openxmlformats.org/officeDocument/2006/math" xmlns:v="urn:schemas-microsoft-com:vml" xmlns:wp14="http://schemas.microsoft.com/office/word/2010/wordprocessingDrawing" xmlns:wp="http://schemas.openxmlformats.org/drawingml/2006/wordprocessingDrawing" xmlns:w10="urn:schemas-microsoft-com:office:word" xmlns:w="http://schemas.openxmlformats.org/wordprocessingml/2006/main" xmlns:w14="http://schemas.microsoft.com/office/word/2010/wordml" xmlns:w15="http://schemas.microsoft.com/office/word/2012/wordml" xmlns:w16cid="http://schemas.microsoft.com/office/word/2016/wordml/cid" xmlns:w16se="http://schemas.microsoft.com/office/word/2015/wordml/symex" xmlns:wpg="http://schemas.microsoft.com/office/word/2010/wordprocessingGroup" xmlns:wpi="http://schemas.microsoft.com/office/word/2010/wordprocessingInk" xmlns:wne="http://schemas.microsoft.com/office/word/2006/wordml" xmlns:wps="http://schemas.microsoft.com/office/word/2010/wordprocessingShape" mc:Ignorable="w14 w15 w16se w16cid wp14">
   <w15:person w15:author="Mike">
     <w15:presenceInfo w15:providerId="Windows Live" w15:userId="6b1bb385f24b0634"/>
+  </w15:person>
+  <w15:person w15:author="David Sincyr">
+    <w15:presenceInfo w15:providerId="Windows Live" w15:userId="21825076cbce23b5"/>
   </w15:person>
 </w15:people>
 </file>
@@ -8515,7 +8803,7 @@
 </file>
 
 <file path=customXml/itemProps1.xml><?xml version="1.0" encoding="utf-8"?>
-<ds:datastoreItem xmlns:ds="http://schemas.openxmlformats.org/officeDocument/2006/customXml" ds:itemID="{8B62AC89-DF83-4B6C-9D3C-6B56ACB23068}">
+<ds:datastoreItem xmlns:ds="http://schemas.openxmlformats.org/officeDocument/2006/customXml" ds:itemID="{878BD62F-5C38-414A-9969-3F0B8F82821C}">
   <ds:schemaRefs>
     <ds:schemaRef ds:uri="http://schemas.openxmlformats.org/officeDocument/2006/bibliography"/>
   </ds:schemaRefs>

</xml_diff>

<commit_message>
Updated SRS, TMR, SRR
</commit_message>
<xml_diff>
--- a/Documents/Deliverable drafts_&_templates/Deliverable 1/SixGuys_Deliverable_1_SRS.docx
+++ b/Documents/Deliverable drafts_&_templates/Deliverable 1/SixGuys_Deliverable_1_SRS.docx
@@ -141,8 +141,9 @@
           <w:sz w:val="28"/>
           <w:szCs w:val="28"/>
         </w:rPr>
-        <w:t>David Sincyr</w:t>
-      </w:r>
+        <w:t xml:space="preserve">David </w:t>
+      </w:r>
+      <w:proofErr w:type="spellStart"/>
       <w:r>
         <w:rPr>
           <w:rFonts w:ascii="Arial" w:eastAsia="Arial" w:hAnsi="Arial" w:cs="Arial"/>
@@ -150,8 +151,9 @@
           <w:sz w:val="28"/>
           <w:szCs w:val="28"/>
         </w:rPr>
-        <w:t xml:space="preserve">, </w:t>
-      </w:r>
+        <w:t>Sincyr</w:t>
+      </w:r>
+      <w:proofErr w:type="spellEnd"/>
       <w:r>
         <w:rPr>
           <w:rFonts w:ascii="Arial" w:eastAsia="Arial" w:hAnsi="Arial" w:cs="Arial"/>
@@ -159,8 +161,28 @@
           <w:sz w:val="28"/>
           <w:szCs w:val="28"/>
         </w:rPr>
-        <w:t>Ethan Esber</w:t>
-      </w:r>
+        <w:t xml:space="preserve">, </w:t>
+      </w:r>
+      <w:r>
+        <w:rPr>
+          <w:rFonts w:ascii="Arial" w:eastAsia="Arial" w:hAnsi="Arial" w:cs="Arial"/>
+          <w:b/>
+          <w:sz w:val="28"/>
+          <w:szCs w:val="28"/>
+        </w:rPr>
+        <w:t xml:space="preserve">Ethan </w:t>
+      </w:r>
+      <w:proofErr w:type="spellStart"/>
+      <w:r>
+        <w:rPr>
+          <w:rFonts w:ascii="Arial" w:eastAsia="Arial" w:hAnsi="Arial" w:cs="Arial"/>
+          <w:b/>
+          <w:sz w:val="28"/>
+          <w:szCs w:val="28"/>
+        </w:rPr>
+        <w:t>Esber</w:t>
+      </w:r>
+      <w:proofErr w:type="spellEnd"/>
       <w:r>
         <w:rPr>
           <w:rFonts w:ascii="Arial" w:eastAsia="Arial" w:hAnsi="Arial" w:cs="Arial"/>
@@ -3162,11 +3184,16 @@
             <w:r>
               <w:t xml:space="preserve">David </w:t>
             </w:r>
+            <w:proofErr w:type="spellStart"/>
             <w:r>
               <w:t>S</w:t>
             </w:r>
             <w:r>
-              <w:t>incyr/</w:t>
+              <w:t>incyr</w:t>
+            </w:r>
+            <w:proofErr w:type="spellEnd"/>
+            <w:r>
+              <w:t>/</w:t>
             </w:r>
           </w:p>
           <w:p>
@@ -3526,7 +3553,15 @@
         <w:t>Dr.</w:t>
       </w:r>
       <w:r>
-        <w:t xml:space="preserve"> Ghanavati of COS 420. The SRS is organized in compliance with IEEE </w:t>
+        <w:t xml:space="preserve"> </w:t>
+      </w:r>
+      <w:proofErr w:type="spellStart"/>
+      <w:r>
+        <w:t>Ghanavati</w:t>
+      </w:r>
+      <w:proofErr w:type="spellEnd"/>
+      <w:r>
+        <w:t xml:space="preserve"> of COS 420. The SRS is organized in compliance with IEEE </w:t>
       </w:r>
       <w:r>
         <w:t>Recommended Practice for Software Requirements Specifications</w:t>
@@ -4226,10 +4261,12 @@
         <w:t xml:space="preserve">. </w:t>
       </w:r>
       <w:commentRangeStart w:id="39"/>
+      <w:commentRangeStart w:id="40"/>
       <w:r>
         <w:t>Currently, the software will not operate in a Linux or Mac OS environment</w:t>
       </w:r>
       <w:commentRangeEnd w:id="39"/>
+      <w:commentRangeEnd w:id="40"/>
       <w:r>
         <w:t>.</w:t>
       </w:r>
@@ -4238,6 +4275,12 @@
           <w:rStyle w:val="CommentReference"/>
         </w:rPr>
         <w:commentReference w:id="39"/>
+      </w:r>
+      <w:r>
+        <w:rPr>
+          <w:rStyle w:val="CommentReference"/>
+        </w:rPr>
+        <w:commentReference w:id="40"/>
       </w:r>
     </w:p>
     <w:p>
@@ -4295,13 +4338,13 @@
           <w:numId w:val="1"/>
         </w:numPr>
       </w:pPr>
-      <w:bookmarkStart w:id="40" w:name="_Toc33340436"/>
-      <w:bookmarkStart w:id="41" w:name="_Toc33340896"/>
+      <w:bookmarkStart w:id="41" w:name="_Toc33340436"/>
+      <w:bookmarkStart w:id="42" w:name="_Toc33340896"/>
       <w:r>
         <w:t>Design and Implementation Constraints</w:t>
       </w:r>
-      <w:bookmarkEnd w:id="40"/>
       <w:bookmarkEnd w:id="41"/>
+      <w:bookmarkEnd w:id="42"/>
     </w:p>
     <w:p>
       <w:pPr>
@@ -4321,8 +4364,8 @@
           <w:szCs w:val="22"/>
         </w:rPr>
       </w:pPr>
-      <w:bookmarkStart w:id="42" w:name="_35nkun2" w:colFirst="0" w:colLast="0"/>
-      <w:bookmarkEnd w:id="42"/>
+      <w:bookmarkStart w:id="43" w:name="_35nkun2" w:colFirst="0" w:colLast="0"/>
+      <w:bookmarkEnd w:id="43"/>
       <w:r>
         <w:t>There are currently no design or implementation restraints.</w:t>
       </w:r>
@@ -4394,13 +4437,13 @@
           <w:numId w:val="1"/>
         </w:numPr>
       </w:pPr>
-      <w:bookmarkStart w:id="43" w:name="_Toc33340437"/>
-      <w:bookmarkStart w:id="44" w:name="_Toc33340897"/>
+      <w:bookmarkStart w:id="44" w:name="_Toc33340437"/>
+      <w:bookmarkStart w:id="45" w:name="_Toc33340897"/>
       <w:r>
         <w:t>User Documentation</w:t>
       </w:r>
-      <w:bookmarkEnd w:id="43"/>
       <w:bookmarkEnd w:id="44"/>
+      <w:bookmarkEnd w:id="45"/>
     </w:p>
     <w:p>
       <w:pPr>
@@ -4413,8 +4456,8 @@
         </w:pBdr>
         <w:ind w:left="720"/>
       </w:pPr>
-      <w:bookmarkStart w:id="45" w:name="_1ksv4uv" w:colFirst="0" w:colLast="0"/>
-      <w:bookmarkEnd w:id="45"/>
+      <w:bookmarkStart w:id="46" w:name="_1ksv4uv" w:colFirst="0" w:colLast="0"/>
+      <w:bookmarkEnd w:id="46"/>
       <w:r>
         <w:t>User documentation will include a help section for the user providing complete instructions of Burger Breakout gameplay and suggestions and hints for beating certain bosses at the end of levels.</w:t>
       </w:r>
@@ -4467,13 +4510,13 @@
           <w:numId w:val="1"/>
         </w:numPr>
       </w:pPr>
-      <w:bookmarkStart w:id="46" w:name="_Toc33340438"/>
-      <w:bookmarkStart w:id="47" w:name="_Toc33340898"/>
+      <w:bookmarkStart w:id="47" w:name="_Toc33340438"/>
+      <w:bookmarkStart w:id="48" w:name="_Toc33340898"/>
       <w:r>
         <w:t>Assumptions and Dependencies</w:t>
       </w:r>
-      <w:bookmarkEnd w:id="46"/>
       <w:bookmarkEnd w:id="47"/>
+      <w:bookmarkEnd w:id="48"/>
     </w:p>
     <w:p>
       <w:pPr>
@@ -4493,8 +4536,8 @@
           <w:szCs w:val="22"/>
         </w:rPr>
       </w:pPr>
-      <w:bookmarkStart w:id="48" w:name="_44sinio" w:colFirst="0" w:colLast="0"/>
-      <w:bookmarkEnd w:id="48"/>
+      <w:bookmarkStart w:id="49" w:name="_44sinio" w:colFirst="0" w:colLast="0"/>
+      <w:bookmarkEnd w:id="49"/>
       <w:r>
         <w:t>Burger Breakout assumes and depends on the existence and reliability of a functioning Windows OS and functioning keyboard attached to that OS.</w:t>
       </w:r>
@@ -4554,13 +4597,13 @@
           <w:numId w:val="1"/>
         </w:numPr>
       </w:pPr>
-      <w:bookmarkStart w:id="49" w:name="_Toc33340439"/>
-      <w:bookmarkStart w:id="50" w:name="_Toc33340899"/>
+      <w:bookmarkStart w:id="50" w:name="_Toc33340439"/>
+      <w:bookmarkStart w:id="51" w:name="_Toc33340899"/>
       <w:r>
         <w:t>External Interface Requirements</w:t>
       </w:r>
-      <w:bookmarkEnd w:id="49"/>
       <w:bookmarkEnd w:id="50"/>
+      <w:bookmarkEnd w:id="51"/>
     </w:p>
     <w:p>
       <w:pPr>
@@ -4570,13 +4613,13 @@
           <w:numId w:val="1"/>
         </w:numPr>
       </w:pPr>
-      <w:bookmarkStart w:id="51" w:name="_Toc33340440"/>
-      <w:bookmarkStart w:id="52" w:name="_Toc33340900"/>
+      <w:bookmarkStart w:id="52" w:name="_Toc33340440"/>
+      <w:bookmarkStart w:id="53" w:name="_Toc33340900"/>
       <w:r>
         <w:t>User Interfaces</w:t>
       </w:r>
-      <w:bookmarkEnd w:id="51"/>
       <w:bookmarkEnd w:id="52"/>
+      <w:bookmarkEnd w:id="53"/>
     </w:p>
     <w:p>
       <w:pPr>
@@ -4596,8 +4639,8 @@
           <w:szCs w:val="22"/>
         </w:rPr>
       </w:pPr>
-      <w:bookmarkStart w:id="53" w:name="_z337ya" w:colFirst="0" w:colLast="0"/>
-      <w:bookmarkEnd w:id="53"/>
+      <w:bookmarkStart w:id="54" w:name="_z337ya" w:colFirst="0" w:colLast="0"/>
+      <w:bookmarkEnd w:id="54"/>
       <w:r>
         <w:t>Burger Breakout will utilize Unity for the creation of user interface between the software product and user. See “Unity Scripting API” in the References section of the SRS for more details.</w:t>
       </w:r>
@@ -4657,14 +4700,14 @@
           <w:numId w:val="1"/>
         </w:numPr>
       </w:pPr>
-      <w:bookmarkStart w:id="54" w:name="_Toc33340441"/>
-      <w:bookmarkStart w:id="55" w:name="_Toc33340901"/>
+      <w:bookmarkStart w:id="55" w:name="_Toc33340441"/>
+      <w:bookmarkStart w:id="56" w:name="_Toc33340901"/>
       <w:r>
         <w:lastRenderedPageBreak/>
         <w:t>Hardware Interfaces</w:t>
       </w:r>
-      <w:bookmarkEnd w:id="54"/>
       <w:bookmarkEnd w:id="55"/>
+      <w:bookmarkEnd w:id="56"/>
     </w:p>
     <w:p>
       <w:pPr>
@@ -4736,13 +4779,13 @@
           <w:numId w:val="1"/>
         </w:numPr>
       </w:pPr>
-      <w:bookmarkStart w:id="56" w:name="_Toc33340442"/>
-      <w:bookmarkStart w:id="57" w:name="_Toc33340902"/>
+      <w:bookmarkStart w:id="57" w:name="_Toc33340442"/>
+      <w:bookmarkStart w:id="58" w:name="_Toc33340902"/>
       <w:r>
         <w:t>Software Interfaces</w:t>
       </w:r>
-      <w:bookmarkEnd w:id="56"/>
       <w:bookmarkEnd w:id="57"/>
+      <w:bookmarkEnd w:id="58"/>
     </w:p>
     <w:p>
       <w:pPr>
@@ -4763,8 +4806,8 @@
           <w:highlight w:val="lightGray"/>
         </w:rPr>
       </w:pPr>
-      <w:bookmarkStart w:id="58" w:name="_1y810tw" w:colFirst="0" w:colLast="0"/>
-      <w:bookmarkEnd w:id="58"/>
+      <w:bookmarkStart w:id="59" w:name="_1y810tw" w:colFirst="0" w:colLast="0"/>
+      <w:bookmarkEnd w:id="59"/>
       <w:r>
         <w:t xml:space="preserve">Burger Breakout will be written with Unity 2018.4.16f1 software. </w:t>
       </w:r>
@@ -4831,13 +4874,13 @@
           <w:numId w:val="1"/>
         </w:numPr>
       </w:pPr>
-      <w:bookmarkStart w:id="59" w:name="_Toc33340443"/>
-      <w:bookmarkStart w:id="60" w:name="_Toc33340903"/>
+      <w:bookmarkStart w:id="60" w:name="_Toc33340443"/>
+      <w:bookmarkStart w:id="61" w:name="_Toc33340903"/>
       <w:r>
         <w:t>Communications Interfaces</w:t>
       </w:r>
-      <w:bookmarkEnd w:id="59"/>
       <w:bookmarkEnd w:id="60"/>
+      <w:bookmarkEnd w:id="61"/>
     </w:p>
     <w:p>
       <w:pPr>
@@ -4858,13 +4901,13 @@
           <w:highlight w:val="lightGray"/>
         </w:rPr>
       </w:pPr>
-      <w:bookmarkStart w:id="61" w:name="_4i7ojhp" w:colFirst="0" w:colLast="0"/>
-      <w:bookmarkStart w:id="62" w:name="_Hlk33340030"/>
-      <w:bookmarkEnd w:id="61"/>
+      <w:bookmarkStart w:id="62" w:name="_4i7ojhp" w:colFirst="0" w:colLast="0"/>
+      <w:bookmarkStart w:id="63" w:name="_Hlk33340030"/>
+      <w:bookmarkEnd w:id="62"/>
       <w:r>
         <w:t xml:space="preserve">Burger Breakout </w:t>
       </w:r>
-      <w:bookmarkEnd w:id="62"/>
+      <w:bookmarkEnd w:id="63"/>
       <w:r>
         <w:t>does not require any communication interface functions since it is a standalone product that does not communicate with any other systems.</w:t>
       </w:r>
@@ -4925,11 +4968,11 @@
           <w:numId w:val="1"/>
         </w:numPr>
       </w:pPr>
-      <w:bookmarkStart w:id="63" w:name="_Toc33340444"/>
+      <w:bookmarkStart w:id="64" w:name="_Toc33340444"/>
       <w:r>
         <w:t>System Features</w:t>
       </w:r>
-      <w:bookmarkEnd w:id="63"/>
+      <w:bookmarkEnd w:id="64"/>
     </w:p>
     <w:p>
       <w:pPr>
@@ -5272,13 +5315,7 @@
         <w:ind w:left="634"/>
       </w:pPr>
       <w:r>
-        <w:t>REQ-</w:t>
-      </w:r>
-      <w:r>
-        <w:t xml:space="preserve">2: </w:t>
-      </w:r>
-      <w:r>
-        <w:t>As a player I want to be able to shoot food so that I can defeat my enemies.</w:t>
+        <w:t>REQ-2: As a player I want to be able to shoot food so that I can defeat my enemies.</w:t>
       </w:r>
     </w:p>
     <w:p>
@@ -5818,19 +5855,7 @@
         <w:ind w:left="634"/>
       </w:pPr>
       <w:r>
-        <w:t>REQ-</w:t>
-      </w:r>
-      <w:r>
-        <w:t>2</w:t>
-      </w:r>
-      <w:r>
-        <w:t>:</w:t>
-      </w:r>
-      <w:r>
-        <w:t xml:space="preserve"> </w:t>
-      </w:r>
-      <w:r>
-        <w:t>As a player I want there to be a button dedicated to pausing the game.</w:t>
+        <w:t>REQ-2: As a player I want there to be a button dedicated to pausing the game.</w:t>
       </w:r>
     </w:p>
     <w:p>
@@ -5846,19 +5871,7 @@
         <w:ind w:left="634"/>
       </w:pPr>
       <w:r>
-        <w:t>REQ-</w:t>
-      </w:r>
-      <w:r>
-        <w:t>3</w:t>
-      </w:r>
-      <w:r>
-        <w:t>:</w:t>
-      </w:r>
-      <w:r>
-        <w:t xml:space="preserve"> </w:t>
-      </w:r>
-      <w:r>
-        <w:t>As a player who is frequently interrupted, I want to be able to pause the game, so that I do not get killed or lose points when I must focus on something other than the game for a short time.</w:t>
+        <w:t>REQ-3: As a player who is frequently interrupted, I want to be able to pause the game, so that I do not get killed or lose points when I must focus on something other than the game for a short time.</w:t>
       </w:r>
     </w:p>
     <w:p>
@@ -5874,19 +5887,7 @@
         <w:ind w:left="634"/>
       </w:pPr>
       <w:r>
-        <w:t>REQ-</w:t>
-      </w:r>
-      <w:r>
-        <w:t>4</w:t>
-      </w:r>
-      <w:r>
-        <w:t>:</w:t>
-      </w:r>
-      <w:r>
-        <w:t xml:space="preserve"> </w:t>
-      </w:r>
-      <w:r>
-        <w:t>As a player I want to be able to load my previously saved game so that I can continue where I left off.</w:t>
+        <w:t>REQ-4: As a player I want to be able to load my previously saved game so that I can continue where I left off.</w:t>
       </w:r>
     </w:p>
     <w:p>
@@ -5986,14 +5987,14 @@
           <w:numId w:val="1"/>
         </w:numPr>
       </w:pPr>
-      <w:bookmarkStart w:id="64" w:name="_3whwml4" w:colFirst="0" w:colLast="0"/>
-      <w:bookmarkStart w:id="65" w:name="_Toc33340447"/>
-      <w:bookmarkEnd w:id="64"/>
+      <w:bookmarkStart w:id="65" w:name="_3whwml4" w:colFirst="0" w:colLast="0"/>
+      <w:bookmarkStart w:id="66" w:name="_Toc33340447"/>
+      <w:bookmarkEnd w:id="65"/>
       <w:r>
         <w:lastRenderedPageBreak/>
         <w:t>Other Nonfunctional Requirements</w:t>
       </w:r>
-      <w:bookmarkEnd w:id="65"/>
+      <w:bookmarkEnd w:id="66"/>
     </w:p>
     <w:p>
       <w:pPr>
@@ -6007,7 +6008,7 @@
         <w:spacing w:before="120" w:after="120"/>
         <w:ind w:left="634"/>
       </w:pPr>
-      <w:bookmarkStart w:id="66" w:name="_Toc33340448"/>
+      <w:bookmarkStart w:id="67" w:name="_Toc33340448"/>
       <w:r>
         <w:t xml:space="preserve">NFREQ-1: </w:t>
       </w:r>
@@ -6050,13 +6051,7 @@
         </w:rPr>
       </w:pPr>
       <w:r>
-        <w:t>NFREQ-</w:t>
-      </w:r>
-      <w:r>
-        <w:t>3</w:t>
-      </w:r>
-      <w:r>
-        <w:t xml:space="preserve">: </w:t>
+        <w:t xml:space="preserve">NFREQ-3: </w:t>
       </w:r>
       <w:r>
         <w:rPr>
@@ -6096,7 +6091,7 @@
       <w:r>
         <w:t>Performance Requirements</w:t>
       </w:r>
-      <w:bookmarkEnd w:id="66"/>
+      <w:bookmarkEnd w:id="67"/>
     </w:p>
     <w:p>
       <w:pPr>
@@ -6351,8 +6346,6 @@
           <w:highlight w:val="lightGray"/>
         </w:rPr>
       </w:pPr>
-      <w:bookmarkStart w:id="67" w:name="_GoBack"/>
-      <w:bookmarkEnd w:id="67"/>
       <w:r>
         <w:t>D</w:t>
       </w:r>
@@ -6640,6 +6633,16 @@
     </w:p>
     <w:p>
       <w:pPr>
+        <w:ind w:firstLine="720"/>
+      </w:pPr>
+      <w:r>
+        <w:t xml:space="preserve">Burger Breakout shall be robust in the sense that the game will not need to be rebooted during gameplay.  Burger Breakout shall be reusable, allowing a player to reset the game to the start to play again. </w:t>
+      </w:r>
+      <w:bookmarkStart w:id="74" w:name="_GoBack"/>
+      <w:bookmarkEnd w:id="74"/>
+    </w:p>
+    <w:p>
+      <w:pPr>
         <w:pBdr>
           <w:top w:val="nil"/>
           <w:left w:val="nil"/>
@@ -6713,11 +6716,11 @@
           <w:numId w:val="1"/>
         </w:numPr>
       </w:pPr>
-      <w:bookmarkStart w:id="74" w:name="_Toc33340452"/>
+      <w:bookmarkStart w:id="75" w:name="_Toc33340452"/>
       <w:r>
         <w:t>Business Rules</w:t>
       </w:r>
-      <w:bookmarkEnd w:id="74"/>
+      <w:bookmarkEnd w:id="75"/>
     </w:p>
     <w:p>
       <w:pPr>
@@ -6752,8 +6755,8 @@
           <w:szCs w:val="22"/>
         </w:rPr>
       </w:pPr>
-      <w:bookmarkStart w:id="75" w:name="_2p2csry" w:colFirst="0" w:colLast="0"/>
-      <w:bookmarkEnd w:id="75"/>
+      <w:bookmarkStart w:id="76" w:name="_2p2csry" w:colFirst="0" w:colLast="0"/>
+      <w:bookmarkEnd w:id="76"/>
       <w:r>
         <w:rPr>
           <w:rFonts w:ascii="Arial" w:eastAsia="Arial" w:hAnsi="Arial" w:cs="Arial"/>
@@ -6774,11 +6777,11 @@
           <w:numId w:val="1"/>
         </w:numPr>
       </w:pPr>
-      <w:bookmarkStart w:id="76" w:name="_Toc33340453"/>
+      <w:bookmarkStart w:id="77" w:name="_Toc33340453"/>
       <w:r>
         <w:t>Other Requirements</w:t>
       </w:r>
-      <w:bookmarkEnd w:id="76"/>
+      <w:bookmarkEnd w:id="77"/>
     </w:p>
     <w:p>
       <w:pPr>
@@ -6891,10 +6894,18 @@
         </w:pBdr>
         <w:ind w:firstLine="720"/>
       </w:pPr>
-      <w:bookmarkStart w:id="77" w:name="_3o7alnk" w:colFirst="0" w:colLast="0"/>
-      <w:bookmarkEnd w:id="77"/>
-      <w:r>
-        <w:t>COPPA – Childrens Online Privacy Protection Act</w:t>
+      <w:bookmarkStart w:id="78" w:name="_3o7alnk" w:colFirst="0" w:colLast="0"/>
+      <w:bookmarkEnd w:id="78"/>
+      <w:r>
+        <w:t xml:space="preserve">COPPA – </w:t>
+      </w:r>
+      <w:proofErr w:type="spellStart"/>
+      <w:r>
+        <w:t>Childrens</w:t>
+      </w:r>
+      <w:proofErr w:type="spellEnd"/>
+      <w:r>
+        <w:t xml:space="preserve"> Online Privacy Protection Act</w:t>
       </w:r>
     </w:p>
     <w:p>
@@ -6972,6 +6983,7 @@
           <w:szCs w:val="22"/>
           <w:highlight w:val="lightGray"/>
         </w:rPr>
+        <w:lastRenderedPageBreak/>
         <w:t>&lt;Define all the terms necessary to properly interpret the SRS, including acronyms and abbreviations. You may wish to build a separate glossary that spans multiple projects or the entire organization, and just include terms specific to a single project in each SRS.&gt;</w:t>
       </w:r>
     </w:p>
@@ -7001,7 +7013,6 @@
           <w:sz w:val="36"/>
           <w:szCs w:val="36"/>
         </w:rPr>
-        <w:lastRenderedPageBreak/>
         <w:t>Appendix B: Analysis Models</w:t>
       </w:r>
     </w:p>
@@ -7021,8 +7032,8 @@
           <w:szCs w:val="22"/>
         </w:rPr>
       </w:pPr>
-      <w:bookmarkStart w:id="78" w:name="_23ckvvd" w:colFirst="0" w:colLast="0"/>
-      <w:bookmarkEnd w:id="78"/>
+      <w:bookmarkStart w:id="79" w:name="_23ckvvd" w:colFirst="0" w:colLast="0"/>
+      <w:bookmarkEnd w:id="79"/>
       <w:r>
         <w:rPr>
           <w:rFonts w:ascii="Arial" w:eastAsia="Arial" w:hAnsi="Arial" w:cs="Arial"/>
@@ -7211,6 +7222,22 @@
       </w:r>
     </w:p>
   </w:comment>
+  <w:comment w:id="40" w:author="Michael R Taylor" w:date="2020-02-24T21:50:00Z" w:initials="MRT">
+    <w:p>
+      <w:pPr>
+        <w:pStyle w:val="CommentText"/>
+      </w:pPr>
+      <w:r>
+        <w:rPr>
+          <w:rStyle w:val="CommentReference"/>
+        </w:rPr>
+        <w:annotationRef/>
+      </w:r>
+      <w:r>
+        <w:t xml:space="preserve">I believe Unity can export games to both platforms, perhaps next spring we can create a ticket to investigate? </w:t>
+      </w:r>
+    </w:p>
+  </w:comment>
 </w:comments>
 </file>
 
@@ -7222,6 +7249,7 @@
   <w15:commentEx w15:paraId="03708FAA" w15:paraIdParent="4F004823" w15:done="0"/>
   <w15:commentEx w15:paraId="58DC438D" w15:done="0"/>
   <w15:commentEx w15:paraId="15185416" w15:done="0"/>
+  <w15:commentEx w15:paraId="1B8B5903" w15:paraIdParent="15185416" w15:done="0"/>
 </w15:commentsEx>
 </file>
 
@@ -7233,6 +7261,7 @@
   <w16cid:commentId w16cid:paraId="03708FAA" w16cid:durableId="21FE110F"/>
   <w16cid:commentId w16cid:paraId="58DC438D" w16cid:durableId="21FCB1E2"/>
   <w16cid:commentId w16cid:paraId="15185416" w16cid:durableId="21FCB1C2"/>
+  <w16cid:commentId w16cid:paraId="1B8B5903" w16cid:durableId="21FEC3A0"/>
 </w16cid:commentsIds>
 </file>
 
@@ -7287,7 +7316,29 @@
         <w:sz w:val="20"/>
         <w:szCs w:val="20"/>
       </w:rPr>
-      <w:t>Copyright © 1999 by Karl E. Wiegers. Permission is granted to use, modify, and distribute this document.</w:t>
+      <w:t xml:space="preserve">Copyright © 1999 by Karl E. </w:t>
+    </w:r>
+    <w:proofErr w:type="spellStart"/>
+    <w:r>
+      <w:rPr>
+        <w:b/>
+        <w:i/>
+        <w:color w:val="000000"/>
+        <w:sz w:val="20"/>
+        <w:szCs w:val="20"/>
+      </w:rPr>
+      <w:t>Wiegers</w:t>
+    </w:r>
+    <w:proofErr w:type="spellEnd"/>
+    <w:r>
+      <w:rPr>
+        <w:b/>
+        <w:i/>
+        <w:color w:val="000000"/>
+        <w:sz w:val="20"/>
+        <w:szCs w:val="20"/>
+      </w:rPr>
+      <w:t>. Permission is granted to use, modify, and distribute this document.</w:t>
     </w:r>
   </w:p>
 </w:ftr>
@@ -7961,6 +8012,9 @@
   <w15:person w15:author="David Sincyr">
     <w15:presenceInfo w15:providerId="Windows Live" w15:userId="21825076cbce23b5"/>
   </w15:person>
+  <w15:person w15:author="Michael R Taylor">
+    <w15:presenceInfo w15:providerId="None" w15:userId="Michael R Taylor"/>
+  </w15:person>
 </w15:people>
 </file>
 
@@ -7977,7 +8031,7 @@
     </w:rPrDefault>
     <w:pPrDefault/>
   </w:docDefaults>
-  <w:latentStyles w:defLockedState="0" w:defUIPriority="99" w:defSemiHidden="0" w:defUnhideWhenUsed="0" w:defQFormat="0" w:count="377">
+  <w:latentStyles w:defLockedState="0" w:defUIPriority="99" w:defSemiHidden="0" w:defUnhideWhenUsed="0" w:defQFormat="0" w:count="376">
     <w:lsdException w:name="Normal" w:uiPriority="0" w:qFormat="1"/>
     <w:lsdException w:name="heading 1" w:uiPriority="9" w:qFormat="1"/>
     <w:lsdException w:name="heading 2" w:semiHidden="1" w:uiPriority="9" w:unhideWhenUsed="1" w:qFormat="1"/>
@@ -8354,7 +8408,6 @@
     <w:lsdException w:name="Hashtag" w:semiHidden="1" w:unhideWhenUsed="1"/>
     <w:lsdException w:name="Unresolved Mention" w:semiHidden="1" w:unhideWhenUsed="1"/>
     <w:lsdException w:name="Smart Link" w:semiHidden="1" w:unhideWhenUsed="1"/>
-    <w:lsdException w:name="Smart Link Error" w:semiHidden="1" w:unhideWhenUsed="1"/>
   </w:latentStyles>
   <w:style w:type="paragraph" w:default="1" w:styleId="Normal">
     <w:name w:val="Normal"/>
@@ -9041,7 +9094,7 @@
 </file>
 
 <file path=customXml/itemProps1.xml><?xml version="1.0" encoding="utf-8"?>
-<ds:datastoreItem xmlns:ds="http://schemas.openxmlformats.org/officeDocument/2006/customXml" ds:itemID="{8ABAB33E-DBF8-4143-8AC8-8DCDEB7A77AF}">
+<ds:datastoreItem xmlns:ds="http://schemas.openxmlformats.org/officeDocument/2006/customXml" ds:itemID="{91BB669C-7707-4980-A349-AB3AC53FDE28}">
   <ds:schemaRefs>
     <ds:schemaRef ds:uri="http://schemas.openxmlformats.org/officeDocument/2006/bibliography"/>
   </ds:schemaRefs>

</xml_diff>

<commit_message>
Updated 4.4, 4.8, and Appendix C
</commit_message>
<xml_diff>
--- a/Documents/Deliverable drafts_&_templates/Deliverable 1/SixGuys_Deliverable_1_SRS.docx
+++ b/Documents/Deliverable drafts_&_templates/Deliverable 1/SixGuys_Deliverable_1_SRS.docx
@@ -141,9 +141,8 @@
           <w:sz w:val="28"/>
           <w:szCs w:val="28"/>
         </w:rPr>
-        <w:t xml:space="preserve">David </w:t>
-      </w:r>
-      <w:proofErr w:type="spellStart"/>
+        <w:t>David Sincyr</w:t>
+      </w:r>
       <w:r>
         <w:rPr>
           <w:rFonts w:ascii="Arial" w:eastAsia="Arial" w:hAnsi="Arial" w:cs="Arial"/>
@@ -151,9 +150,8 @@
           <w:sz w:val="28"/>
           <w:szCs w:val="28"/>
         </w:rPr>
-        <w:t>Sincyr</w:t>
-      </w:r>
-      <w:proofErr w:type="spellEnd"/>
+        <w:t xml:space="preserve">, </w:t>
+      </w:r>
       <w:r>
         <w:rPr>
           <w:rFonts w:ascii="Arial" w:eastAsia="Arial" w:hAnsi="Arial" w:cs="Arial"/>
@@ -161,28 +159,8 @@
           <w:sz w:val="28"/>
           <w:szCs w:val="28"/>
         </w:rPr>
-        <w:t xml:space="preserve">, </w:t>
-      </w:r>
-      <w:r>
-        <w:rPr>
-          <w:rFonts w:ascii="Arial" w:eastAsia="Arial" w:hAnsi="Arial" w:cs="Arial"/>
-          <w:b/>
-          <w:sz w:val="28"/>
-          <w:szCs w:val="28"/>
-        </w:rPr>
-        <w:t xml:space="preserve">Ethan </w:t>
-      </w:r>
-      <w:proofErr w:type="spellStart"/>
-      <w:r>
-        <w:rPr>
-          <w:rFonts w:ascii="Arial" w:eastAsia="Arial" w:hAnsi="Arial" w:cs="Arial"/>
-          <w:b/>
-          <w:sz w:val="28"/>
-          <w:szCs w:val="28"/>
-        </w:rPr>
-        <w:t>Esber</w:t>
-      </w:r>
-      <w:proofErr w:type="spellEnd"/>
+        <w:t>Ethan Esber</w:t>
+      </w:r>
       <w:r>
         <w:rPr>
           <w:rFonts w:ascii="Arial" w:eastAsia="Arial" w:hAnsi="Arial" w:cs="Arial"/>
@@ -454,7 +432,7 @@
           <w:r>
             <w:fldChar w:fldCharType="separate"/>
           </w:r>
-          <w:hyperlink w:anchor="_Toc33340885" w:history="1">
+          <w:hyperlink w:anchor="_Toc33517017" w:history="1">
             <w:r>
               <w:rPr>
                 <w:rStyle w:val="Hyperlink"/>
@@ -497,7 +475,7 @@
                 <w:noProof/>
                 <w:webHidden/>
               </w:rPr>
-              <w:instrText xml:space="preserve"> PAGEREF _Toc33340885 \h </w:instrText>
+              <w:instrText xml:space="preserve"> PAGEREF _Toc33517017 \h </w:instrText>
             </w:r>
             <w:r>
               <w:rPr>
@@ -542,7 +520,7 @@
               <w:szCs w:val="22"/>
             </w:rPr>
           </w:pPr>
-          <w:hyperlink w:anchor="_Toc33340886" w:history="1">
+          <w:hyperlink w:anchor="_Toc33517018" w:history="1">
             <w:r>
               <w:rPr>
                 <w:rStyle w:val="Hyperlink"/>
@@ -585,7 +563,7 @@
                 <w:noProof/>
                 <w:webHidden/>
               </w:rPr>
-              <w:instrText xml:space="preserve"> PAGEREF _Toc33340886 \h </w:instrText>
+              <w:instrText xml:space="preserve"> PAGEREF _Toc33517018 \h </w:instrText>
             </w:r>
             <w:r>
               <w:rPr>
@@ -630,7 +608,7 @@
               <w:szCs w:val="22"/>
             </w:rPr>
           </w:pPr>
-          <w:hyperlink w:anchor="_Toc33340887" w:history="1">
+          <w:hyperlink w:anchor="_Toc33517019" w:history="1">
             <w:r>
               <w:rPr>
                 <w:rStyle w:val="Hyperlink"/>
@@ -673,7 +651,7 @@
                 <w:noProof/>
                 <w:webHidden/>
               </w:rPr>
-              <w:instrText xml:space="preserve"> PAGEREF _Toc33340887 \h </w:instrText>
+              <w:instrText xml:space="preserve"> PAGEREF _Toc33517019 \h </w:instrText>
             </w:r>
             <w:r>
               <w:rPr>
@@ -718,7 +696,7 @@
               <w:szCs w:val="22"/>
             </w:rPr>
           </w:pPr>
-          <w:hyperlink w:anchor="_Toc33340888" w:history="1">
+          <w:hyperlink w:anchor="_Toc33517020" w:history="1">
             <w:r>
               <w:rPr>
                 <w:rStyle w:val="Hyperlink"/>
@@ -761,7 +739,7 @@
                 <w:noProof/>
                 <w:webHidden/>
               </w:rPr>
-              <w:instrText xml:space="preserve"> PAGEREF _Toc33340888 \h </w:instrText>
+              <w:instrText xml:space="preserve"> PAGEREF _Toc33517020 \h </w:instrText>
             </w:r>
             <w:r>
               <w:rPr>
@@ -806,7 +784,7 @@
               <w:szCs w:val="22"/>
             </w:rPr>
           </w:pPr>
-          <w:hyperlink w:anchor="_Toc33340889" w:history="1">
+          <w:hyperlink w:anchor="_Toc33517021" w:history="1">
             <w:r>
               <w:rPr>
                 <w:rStyle w:val="Hyperlink"/>
@@ -849,7 +827,7 @@
                 <w:noProof/>
                 <w:webHidden/>
               </w:rPr>
-              <w:instrText xml:space="preserve"> PAGEREF _Toc33340889 \h </w:instrText>
+              <w:instrText xml:space="preserve"> PAGEREF _Toc33517021 \h </w:instrText>
             </w:r>
             <w:r>
               <w:rPr>
@@ -894,7 +872,7 @@
               <w:szCs w:val="22"/>
             </w:rPr>
           </w:pPr>
-          <w:hyperlink w:anchor="_Toc33340890" w:history="1">
+          <w:hyperlink w:anchor="_Toc33517022" w:history="1">
             <w:r>
               <w:rPr>
                 <w:rStyle w:val="Hyperlink"/>
@@ -937,7 +915,7 @@
                 <w:noProof/>
                 <w:webHidden/>
               </w:rPr>
-              <w:instrText xml:space="preserve"> PAGEREF _Toc33340890 \h </w:instrText>
+              <w:instrText xml:space="preserve"> PAGEREF _Toc33517022 \h </w:instrText>
             </w:r>
             <w:r>
               <w:rPr>
@@ -982,7 +960,7 @@
               <w:szCs w:val="22"/>
             </w:rPr>
           </w:pPr>
-          <w:hyperlink w:anchor="_Toc33340891" w:history="1">
+          <w:hyperlink w:anchor="_Toc33517023" w:history="1">
             <w:r>
               <w:rPr>
                 <w:rStyle w:val="Hyperlink"/>
@@ -1025,7 +1003,7 @@
                 <w:noProof/>
                 <w:webHidden/>
               </w:rPr>
-              <w:instrText xml:space="preserve"> PAGEREF _Toc33340891 \h </w:instrText>
+              <w:instrText xml:space="preserve"> PAGEREF _Toc33517023 \h </w:instrText>
             </w:r>
             <w:r>
               <w:rPr>
@@ -1070,7 +1048,7 @@
               <w:szCs w:val="22"/>
             </w:rPr>
           </w:pPr>
-          <w:hyperlink w:anchor="_Toc33340892" w:history="1">
+          <w:hyperlink w:anchor="_Toc33517024" w:history="1">
             <w:r>
               <w:rPr>
                 <w:rStyle w:val="Hyperlink"/>
@@ -1113,7 +1091,7 @@
                 <w:noProof/>
                 <w:webHidden/>
               </w:rPr>
-              <w:instrText xml:space="preserve"> PAGEREF _Toc33340892 \h </w:instrText>
+              <w:instrText xml:space="preserve"> PAGEREF _Toc33517024 \h </w:instrText>
             </w:r>
             <w:r>
               <w:rPr>
@@ -1158,7 +1136,7 @@
               <w:szCs w:val="22"/>
             </w:rPr>
           </w:pPr>
-          <w:hyperlink w:anchor="_Toc33340893" w:history="1">
+          <w:hyperlink w:anchor="_Toc33517025" w:history="1">
             <w:r>
               <w:rPr>
                 <w:rStyle w:val="Hyperlink"/>
@@ -1201,7 +1179,7 @@
                 <w:noProof/>
                 <w:webHidden/>
               </w:rPr>
-              <w:instrText xml:space="preserve"> PAGEREF _Toc33340893 \h </w:instrText>
+              <w:instrText xml:space="preserve"> PAGEREF _Toc33517025 \h </w:instrText>
             </w:r>
             <w:r>
               <w:rPr>
@@ -1246,7 +1224,7 @@
               <w:szCs w:val="22"/>
             </w:rPr>
           </w:pPr>
-          <w:hyperlink w:anchor="_Toc33340894" w:history="1">
+          <w:hyperlink w:anchor="_Toc33517026" w:history="1">
             <w:r>
               <w:rPr>
                 <w:rStyle w:val="Hyperlink"/>
@@ -1289,7 +1267,7 @@
                 <w:noProof/>
                 <w:webHidden/>
               </w:rPr>
-              <w:instrText xml:space="preserve"> PAGEREF _Toc33340894 \h </w:instrText>
+              <w:instrText xml:space="preserve"> PAGEREF _Toc33517026 \h </w:instrText>
             </w:r>
             <w:r>
               <w:rPr>
@@ -1334,7 +1312,7 @@
               <w:szCs w:val="22"/>
             </w:rPr>
           </w:pPr>
-          <w:hyperlink w:anchor="_Toc33340895" w:history="1">
+          <w:hyperlink w:anchor="_Toc33517027" w:history="1">
             <w:r>
               <w:rPr>
                 <w:rStyle w:val="Hyperlink"/>
@@ -1377,7 +1355,7 @@
                 <w:noProof/>
                 <w:webHidden/>
               </w:rPr>
-              <w:instrText xml:space="preserve"> PAGEREF _Toc33340895 \h </w:instrText>
+              <w:instrText xml:space="preserve"> PAGEREF _Toc33517027 \h </w:instrText>
             </w:r>
             <w:r>
               <w:rPr>
@@ -1422,7 +1400,7 @@
               <w:szCs w:val="22"/>
             </w:rPr>
           </w:pPr>
-          <w:hyperlink w:anchor="_Toc33340896" w:history="1">
+          <w:hyperlink w:anchor="_Toc33517028" w:history="1">
             <w:r>
               <w:rPr>
                 <w:rStyle w:val="Hyperlink"/>
@@ -1465,7 +1443,7 @@
                 <w:noProof/>
                 <w:webHidden/>
               </w:rPr>
-              <w:instrText xml:space="preserve"> PAGEREF _Toc33340896 \h </w:instrText>
+              <w:instrText xml:space="preserve"> PAGEREF _Toc33517028 \h </w:instrText>
             </w:r>
             <w:r>
               <w:rPr>
@@ -1510,7 +1488,7 @@
               <w:szCs w:val="22"/>
             </w:rPr>
           </w:pPr>
-          <w:hyperlink w:anchor="_Toc33340897" w:history="1">
+          <w:hyperlink w:anchor="_Toc33517029" w:history="1">
             <w:r>
               <w:rPr>
                 <w:rStyle w:val="Hyperlink"/>
@@ -1553,7 +1531,7 @@
                 <w:noProof/>
                 <w:webHidden/>
               </w:rPr>
-              <w:instrText xml:space="preserve"> PAGEREF _Toc33340897 \h </w:instrText>
+              <w:instrText xml:space="preserve"> PAGEREF _Toc33517029 \h </w:instrText>
             </w:r>
             <w:r>
               <w:rPr>
@@ -1598,7 +1576,7 @@
               <w:szCs w:val="22"/>
             </w:rPr>
           </w:pPr>
-          <w:hyperlink w:anchor="_Toc33340898" w:history="1">
+          <w:hyperlink w:anchor="_Toc33517030" w:history="1">
             <w:r>
               <w:rPr>
                 <w:rStyle w:val="Hyperlink"/>
@@ -1641,7 +1619,7 @@
                 <w:noProof/>
                 <w:webHidden/>
               </w:rPr>
-              <w:instrText xml:space="preserve"> PAGEREF _Toc33340898 \h </w:instrText>
+              <w:instrText xml:space="preserve"> PAGEREF _Toc33517030 \h </w:instrText>
             </w:r>
             <w:r>
               <w:rPr>
@@ -1686,7 +1664,7 @@
               <w:szCs w:val="22"/>
             </w:rPr>
           </w:pPr>
-          <w:hyperlink w:anchor="_Toc33340899" w:history="1">
+          <w:hyperlink w:anchor="_Toc33517031" w:history="1">
             <w:r>
               <w:rPr>
                 <w:rStyle w:val="Hyperlink"/>
@@ -1729,7 +1707,7 @@
                 <w:noProof/>
                 <w:webHidden/>
               </w:rPr>
-              <w:instrText xml:space="preserve"> PAGEREF _Toc33340899 \h </w:instrText>
+              <w:instrText xml:space="preserve"> PAGEREF _Toc33517031 \h </w:instrText>
             </w:r>
             <w:r>
               <w:rPr>
@@ -1774,7 +1752,7 @@
               <w:szCs w:val="22"/>
             </w:rPr>
           </w:pPr>
-          <w:hyperlink w:anchor="_Toc33340900" w:history="1">
+          <w:hyperlink w:anchor="_Toc33517032" w:history="1">
             <w:r>
               <w:rPr>
                 <w:rStyle w:val="Hyperlink"/>
@@ -1817,7 +1795,7 @@
                 <w:noProof/>
                 <w:webHidden/>
               </w:rPr>
-              <w:instrText xml:space="preserve"> PAGEREF _Toc33340900 \h </w:instrText>
+              <w:instrText xml:space="preserve"> PAGEREF _Toc33517032 \h </w:instrText>
             </w:r>
             <w:r>
               <w:rPr>
@@ -1862,7 +1840,7 @@
               <w:szCs w:val="22"/>
             </w:rPr>
           </w:pPr>
-          <w:hyperlink w:anchor="_Toc33340901" w:history="1">
+          <w:hyperlink w:anchor="_Toc33517033" w:history="1">
             <w:r>
               <w:rPr>
                 <w:rStyle w:val="Hyperlink"/>
@@ -1905,7 +1883,7 @@
                 <w:noProof/>
                 <w:webHidden/>
               </w:rPr>
-              <w:instrText xml:space="preserve"> PAGEREF _Toc33340901 \h </w:instrText>
+              <w:instrText xml:space="preserve"> PAGEREF _Toc33517033 \h </w:instrText>
             </w:r>
             <w:r>
               <w:rPr>
@@ -1950,7 +1928,7 @@
               <w:szCs w:val="22"/>
             </w:rPr>
           </w:pPr>
-          <w:hyperlink w:anchor="_Toc33340902" w:history="1">
+          <w:hyperlink w:anchor="_Toc33517034" w:history="1">
             <w:r>
               <w:rPr>
                 <w:rStyle w:val="Hyperlink"/>
@@ -1993,7 +1971,7 @@
                 <w:noProof/>
                 <w:webHidden/>
               </w:rPr>
-              <w:instrText xml:space="preserve"> PAGEREF _Toc33340902 \h </w:instrText>
+              <w:instrText xml:space="preserve"> PAGEREF _Toc33517034 \h </w:instrText>
             </w:r>
             <w:r>
               <w:rPr>
@@ -2038,7 +2016,7 @@
               <w:szCs w:val="22"/>
             </w:rPr>
           </w:pPr>
-          <w:hyperlink w:anchor="_Toc33340903" w:history="1">
+          <w:hyperlink w:anchor="_Toc33517035" w:history="1">
             <w:r>
               <w:rPr>
                 <w:rStyle w:val="Hyperlink"/>
@@ -2081,7 +2059,7 @@
                 <w:noProof/>
                 <w:webHidden/>
               </w:rPr>
-              <w:instrText xml:space="preserve"> PAGEREF _Toc33340903 \h </w:instrText>
+              <w:instrText xml:space="preserve"> PAGEREF _Toc33517035 \h </w:instrText>
             </w:r>
             <w:r>
               <w:rPr>
@@ -2126,7 +2104,7 @@
               <w:szCs w:val="22"/>
             </w:rPr>
           </w:pPr>
-          <w:hyperlink w:anchor="_Toc33340904" w:history="1">
+          <w:hyperlink w:anchor="_Toc33517036" w:history="1">
             <w:r>
               <w:rPr>
                 <w:rStyle w:val="Hyperlink"/>
@@ -2169,7 +2147,7 @@
                 <w:noProof/>
                 <w:webHidden/>
               </w:rPr>
-              <w:instrText xml:space="preserve"> PAGEREF _Toc33340904 \h </w:instrText>
+              <w:instrText xml:space="preserve"> PAGEREF _Toc33517036 \h </w:instrText>
             </w:r>
             <w:r>
               <w:rPr>
@@ -2214,7 +2192,7 @@
               <w:szCs w:val="22"/>
             </w:rPr>
           </w:pPr>
-          <w:hyperlink w:anchor="_Toc33340905" w:history="1">
+          <w:hyperlink w:anchor="_Toc33517037" w:history="1">
             <w:r>
               <w:rPr>
                 <w:rStyle w:val="Hyperlink"/>
@@ -2236,7 +2214,7 @@
                 <w:rStyle w:val="Hyperlink"/>
                 <w:noProof/>
               </w:rPr>
-              <w:t>System Feature 1</w:t>
+              <w:t>Burger-themed gameplay</w:t>
             </w:r>
             <w:r>
               <w:rPr>
@@ -2257,7 +2235,7 @@
                 <w:noProof/>
                 <w:webHidden/>
               </w:rPr>
-              <w:instrText xml:space="preserve"> PAGEREF _Toc33340905 \h </w:instrText>
+              <w:instrText xml:space="preserve"> PAGEREF _Toc33517037 \h </w:instrText>
             </w:r>
             <w:r>
               <w:rPr>
@@ -2302,7 +2280,7 @@
               <w:szCs w:val="22"/>
             </w:rPr>
           </w:pPr>
-          <w:hyperlink w:anchor="_Toc33340906" w:history="1">
+          <w:hyperlink w:anchor="_Toc33517038" w:history="1">
             <w:r>
               <w:rPr>
                 <w:rStyle w:val="Hyperlink"/>
@@ -2324,7 +2302,7 @@
                 <w:rStyle w:val="Hyperlink"/>
                 <w:noProof/>
               </w:rPr>
-              <w:t>System Feature 1</w:t>
+              <w:t>Save/Load Feature</w:t>
             </w:r>
             <w:r>
               <w:rPr>
@@ -2345,7 +2323,7 @@
                 <w:noProof/>
                 <w:webHidden/>
               </w:rPr>
-              <w:instrText xml:space="preserve"> PAGEREF _Toc33340906 \h </w:instrText>
+              <w:instrText xml:space="preserve"> PAGEREF _Toc33517038 \h </w:instrText>
             </w:r>
             <w:r>
               <w:rPr>
@@ -2365,7 +2343,7 @@
                 <w:noProof/>
                 <w:webHidden/>
               </w:rPr>
-              <w:t>6</w:t>
+              <w:t>7</w:t>
             </w:r>
             <w:r>
               <w:rPr>
@@ -2390,7 +2368,7 @@
               <w:szCs w:val="22"/>
             </w:rPr>
           </w:pPr>
-          <w:hyperlink w:anchor="_Toc33340907" w:history="1">
+          <w:hyperlink w:anchor="_Toc33517039" w:history="1">
             <w:r>
               <w:rPr>
                 <w:rStyle w:val="Hyperlink"/>
@@ -2433,7 +2411,7 @@
                 <w:noProof/>
                 <w:webHidden/>
               </w:rPr>
-              <w:instrText xml:space="preserve"> PAGEREF _Toc33340907 \h </w:instrText>
+              <w:instrText xml:space="preserve"> PAGEREF _Toc33517039 \h </w:instrText>
             </w:r>
             <w:r>
               <w:rPr>
@@ -2453,7 +2431,7 @@
                 <w:noProof/>
                 <w:webHidden/>
               </w:rPr>
-              <w:t>7</w:t>
+              <w:t>8</w:t>
             </w:r>
             <w:r>
               <w:rPr>
@@ -2478,7 +2456,7 @@
               <w:szCs w:val="22"/>
             </w:rPr>
           </w:pPr>
-          <w:hyperlink w:anchor="_Toc33340908" w:history="1">
+          <w:hyperlink w:anchor="_Toc33517040" w:history="1">
             <w:r>
               <w:rPr>
                 <w:rStyle w:val="Hyperlink"/>
@@ -2521,7 +2499,7 @@
                 <w:noProof/>
                 <w:webHidden/>
               </w:rPr>
-              <w:instrText xml:space="preserve"> PAGEREF _Toc33340908 \h </w:instrText>
+              <w:instrText xml:space="preserve"> PAGEREF _Toc33517040 \h </w:instrText>
             </w:r>
             <w:r>
               <w:rPr>
@@ -2541,7 +2519,7 @@
                 <w:noProof/>
                 <w:webHidden/>
               </w:rPr>
-              <w:t>7</w:t>
+              <w:t>8</w:t>
             </w:r>
             <w:r>
               <w:rPr>
@@ -2566,7 +2544,7 @@
               <w:szCs w:val="22"/>
             </w:rPr>
           </w:pPr>
-          <w:hyperlink w:anchor="_Toc33340909" w:history="1">
+          <w:hyperlink w:anchor="_Toc33517041" w:history="1">
             <w:r>
               <w:rPr>
                 <w:rStyle w:val="Hyperlink"/>
@@ -2609,7 +2587,7 @@
                 <w:noProof/>
                 <w:webHidden/>
               </w:rPr>
-              <w:instrText xml:space="preserve"> PAGEREF _Toc33340909 \h </w:instrText>
+              <w:instrText xml:space="preserve"> PAGEREF _Toc33517041 \h </w:instrText>
             </w:r>
             <w:r>
               <w:rPr>
@@ -2629,7 +2607,7 @@
                 <w:noProof/>
                 <w:webHidden/>
               </w:rPr>
-              <w:t>7</w:t>
+              <w:t>8</w:t>
             </w:r>
             <w:r>
               <w:rPr>
@@ -2654,7 +2632,7 @@
               <w:szCs w:val="22"/>
             </w:rPr>
           </w:pPr>
-          <w:hyperlink w:anchor="_Toc33340910" w:history="1">
+          <w:hyperlink w:anchor="_Toc33517042" w:history="1">
             <w:r>
               <w:rPr>
                 <w:rStyle w:val="Hyperlink"/>
@@ -2697,7 +2675,7 @@
                 <w:noProof/>
                 <w:webHidden/>
               </w:rPr>
-              <w:instrText xml:space="preserve"> PAGEREF _Toc33340910 \h </w:instrText>
+              <w:instrText xml:space="preserve"> PAGEREF _Toc33517042 \h </w:instrText>
             </w:r>
             <w:r>
               <w:rPr>
@@ -2717,7 +2695,7 @@
                 <w:noProof/>
                 <w:webHidden/>
               </w:rPr>
-              <w:t>7</w:t>
+              <w:t>8</w:t>
             </w:r>
             <w:r>
               <w:rPr>
@@ -2742,7 +2720,7 @@
               <w:szCs w:val="22"/>
             </w:rPr>
           </w:pPr>
-          <w:hyperlink w:anchor="_Toc33340911" w:history="1">
+          <w:hyperlink w:anchor="_Toc33517043" w:history="1">
             <w:r>
               <w:rPr>
                 <w:rStyle w:val="Hyperlink"/>
@@ -2785,7 +2763,7 @@
                 <w:noProof/>
                 <w:webHidden/>
               </w:rPr>
-              <w:instrText xml:space="preserve"> PAGEREF _Toc33340911 \h </w:instrText>
+              <w:instrText xml:space="preserve"> PAGEREF _Toc33517043 \h </w:instrText>
             </w:r>
             <w:r>
               <w:rPr>
@@ -2805,7 +2783,7 @@
                 <w:noProof/>
                 <w:webHidden/>
               </w:rPr>
-              <w:t>7</w:t>
+              <w:t>9</w:t>
             </w:r>
             <w:r>
               <w:rPr>
@@ -2830,7 +2808,7 @@
               <w:szCs w:val="22"/>
             </w:rPr>
           </w:pPr>
-          <w:hyperlink w:anchor="_Toc33340912" w:history="1">
+          <w:hyperlink w:anchor="_Toc33517044" w:history="1">
             <w:r>
               <w:rPr>
                 <w:rStyle w:val="Hyperlink"/>
@@ -2873,7 +2851,7 @@
                 <w:noProof/>
                 <w:webHidden/>
               </w:rPr>
-              <w:instrText xml:space="preserve"> PAGEREF _Toc33340912 \h </w:instrText>
+              <w:instrText xml:space="preserve"> PAGEREF _Toc33517044 \h </w:instrText>
             </w:r>
             <w:r>
               <w:rPr>
@@ -2893,7 +2871,7 @@
                 <w:noProof/>
                 <w:webHidden/>
               </w:rPr>
-              <w:t>8</w:t>
+              <w:t>9</w:t>
             </w:r>
             <w:r>
               <w:rPr>
@@ -2918,7 +2896,7 @@
               <w:szCs w:val="22"/>
             </w:rPr>
           </w:pPr>
-          <w:hyperlink w:anchor="_Toc33340913" w:history="1">
+          <w:hyperlink w:anchor="_Toc33517045" w:history="1">
             <w:r>
               <w:rPr>
                 <w:rStyle w:val="Hyperlink"/>
@@ -2961,7 +2939,7 @@
                 <w:noProof/>
                 <w:webHidden/>
               </w:rPr>
-              <w:instrText xml:space="preserve"> PAGEREF _Toc33340913 \h </w:instrText>
+              <w:instrText xml:space="preserve"> PAGEREF _Toc33517045 \h </w:instrText>
             </w:r>
             <w:r>
               <w:rPr>
@@ -2981,7 +2959,7 @@
                 <w:noProof/>
                 <w:webHidden/>
               </w:rPr>
-              <w:t>8</w:t>
+              <w:t>9</w:t>
             </w:r>
             <w:r>
               <w:rPr>
@@ -3184,16 +3162,11 @@
             <w:r>
               <w:t xml:space="preserve">David </w:t>
             </w:r>
-            <w:proofErr w:type="spellStart"/>
             <w:r>
               <w:t>S</w:t>
             </w:r>
             <w:r>
-              <w:t>incyr</w:t>
-            </w:r>
-            <w:proofErr w:type="spellEnd"/>
-            <w:r>
-              <w:t>/</w:t>
+              <w:t>incyr/</w:t>
             </w:r>
           </w:p>
           <w:p>
@@ -3352,7 +3325,7 @@
         </w:numPr>
       </w:pPr>
       <w:bookmarkStart w:id="2" w:name="_Toc33340425"/>
-      <w:bookmarkStart w:id="3" w:name="_Toc33340885"/>
+      <w:bookmarkStart w:id="3" w:name="_Toc33517017"/>
       <w:r>
         <w:lastRenderedPageBreak/>
         <w:t>Introduction</w:t>
@@ -3370,7 +3343,7 @@
       </w:pPr>
       <w:bookmarkStart w:id="4" w:name="_3znysh7" w:colFirst="0" w:colLast="0"/>
       <w:bookmarkStart w:id="5" w:name="_Toc33340426"/>
-      <w:bookmarkStart w:id="6" w:name="_Toc33340886"/>
+      <w:bookmarkStart w:id="6" w:name="_Toc33517018"/>
       <w:bookmarkEnd w:id="4"/>
       <w:r>
         <w:t>Purpose</w:t>
@@ -3436,7 +3409,7 @@
         </w:numPr>
       </w:pPr>
       <w:bookmarkStart w:id="8" w:name="_Toc33340427"/>
-      <w:bookmarkStart w:id="9" w:name="_Toc33340887"/>
+      <w:bookmarkStart w:id="9" w:name="_Toc33517019"/>
       <w:r>
         <w:t>Document Conventions</w:t>
       </w:r>
@@ -3447,19 +3420,17 @@
       <w:pPr>
         <w:ind w:left="720"/>
       </w:pPr>
-      <w:commentRangeStart w:id="10"/>
-      <w:r>
-        <w:t>Large size font and bold text are representative of significant importance</w:t>
-      </w:r>
-      <w:commentRangeEnd w:id="10"/>
-      <w:r>
-        <w:rPr>
-          <w:rStyle w:val="CommentReference"/>
-        </w:rPr>
-        <w:commentReference w:id="10"/>
-      </w:r>
-      <w:r>
-        <w:t>. Requirements are assumed to have their own priority unless specified otherwise.</w:t>
+      <w:r>
+        <w:t>B</w:t>
+      </w:r>
+      <w:r>
+        <w:t>old text</w:t>
+      </w:r>
+      <w:r>
+        <w:t xml:space="preserve"> is</w:t>
+      </w:r>
+      <w:r>
+        <w:t xml:space="preserve"> representative of significant importance. Requirements are assumed to have their own priority unless specified otherwise.</w:t>
       </w:r>
     </w:p>
     <w:p>
@@ -3484,8 +3455,8 @@
           <w:szCs w:val="22"/>
         </w:rPr>
       </w:pPr>
-      <w:bookmarkStart w:id="11" w:name="_tyjcwt" w:colFirst="0" w:colLast="0"/>
-      <w:bookmarkEnd w:id="11"/>
+      <w:bookmarkStart w:id="10" w:name="_tyjcwt" w:colFirst="0" w:colLast="0"/>
+      <w:bookmarkEnd w:id="10"/>
       <w:r>
         <w:rPr>
           <w:rFonts w:ascii="Arial" w:eastAsia="Arial" w:hAnsi="Arial" w:cs="Arial"/>
@@ -3506,34 +3477,34 @@
           <w:numId w:val="1"/>
         </w:numPr>
       </w:pPr>
-      <w:bookmarkStart w:id="12" w:name="_Toc33340428"/>
-      <w:bookmarkStart w:id="13" w:name="_Toc33340888"/>
+      <w:bookmarkStart w:id="11" w:name="_Toc33340428"/>
+      <w:bookmarkStart w:id="12" w:name="_Toc33517020"/>
       <w:r>
         <w:t>Intended Audience and Reading Suggestions</w:t>
       </w:r>
+      <w:bookmarkEnd w:id="11"/>
       <w:bookmarkEnd w:id="12"/>
+    </w:p>
+    <w:p>
+      <w:pPr>
+        <w:pBdr>
+          <w:top w:val="nil"/>
+          <w:left w:val="nil"/>
+          <w:bottom w:val="nil"/>
+          <w:right w:val="nil"/>
+          <w:between w:val="nil"/>
+        </w:pBdr>
+        <w:ind w:left="720"/>
+        <w:rPr>
+          <w:rFonts w:ascii="Arial" w:eastAsia="Arial" w:hAnsi="Arial" w:cs="Arial"/>
+          <w:i/>
+          <w:color w:val="000000"/>
+          <w:sz w:val="22"/>
+          <w:szCs w:val="22"/>
+        </w:rPr>
+      </w:pPr>
+      <w:bookmarkStart w:id="13" w:name="_3dy6vkm" w:colFirst="0" w:colLast="0"/>
       <w:bookmarkEnd w:id="13"/>
-    </w:p>
-    <w:p>
-      <w:pPr>
-        <w:pBdr>
-          <w:top w:val="nil"/>
-          <w:left w:val="nil"/>
-          <w:bottom w:val="nil"/>
-          <w:right w:val="nil"/>
-          <w:between w:val="nil"/>
-        </w:pBdr>
-        <w:ind w:left="720"/>
-        <w:rPr>
-          <w:rFonts w:ascii="Arial" w:eastAsia="Arial" w:hAnsi="Arial" w:cs="Arial"/>
-          <w:i/>
-          <w:color w:val="000000"/>
-          <w:sz w:val="22"/>
-          <w:szCs w:val="22"/>
-        </w:rPr>
-      </w:pPr>
-      <w:bookmarkStart w:id="14" w:name="_3dy6vkm" w:colFirst="0" w:colLast="0"/>
-      <w:bookmarkEnd w:id="14"/>
       <w:r>
         <w:t>This i</w:t>
       </w:r>
@@ -3553,15 +3524,7 @@
         <w:t>Dr.</w:t>
       </w:r>
       <w:r>
-        <w:t xml:space="preserve"> </w:t>
-      </w:r>
-      <w:proofErr w:type="spellStart"/>
-      <w:r>
-        <w:t>Ghanavati</w:t>
-      </w:r>
-      <w:proofErr w:type="spellEnd"/>
-      <w:r>
-        <w:t xml:space="preserve"> of COS 420. The SRS is organized in compliance with IEEE </w:t>
+        <w:t xml:space="preserve"> Ghanavati of COS 420. The SRS is organized in compliance with IEEE </w:t>
       </w:r>
       <w:r>
         <w:t>Recommended Practice for Software Requirements Specifications</w:t>
@@ -3625,27 +3588,27 @@
           <w:numId w:val="1"/>
         </w:numPr>
       </w:pPr>
-      <w:bookmarkStart w:id="15" w:name="_Toc33340429"/>
-      <w:bookmarkStart w:id="16" w:name="_Toc33340889"/>
+      <w:bookmarkStart w:id="14" w:name="_Toc33340429"/>
+      <w:bookmarkStart w:id="15" w:name="_Toc33517021"/>
       <w:r>
         <w:t>Product Scope</w:t>
       </w:r>
+      <w:bookmarkEnd w:id="14"/>
       <w:bookmarkEnd w:id="15"/>
+    </w:p>
+    <w:p>
+      <w:pPr>
+        <w:ind w:left="720"/>
+        <w:rPr>
+          <w:rFonts w:ascii="Arial" w:eastAsia="Arial" w:hAnsi="Arial" w:cs="Arial"/>
+          <w:iCs/>
+          <w:color w:val="000000"/>
+          <w:sz w:val="22"/>
+          <w:szCs w:val="22"/>
+        </w:rPr>
+      </w:pPr>
+      <w:bookmarkStart w:id="16" w:name="_1t3h5sf" w:colFirst="0" w:colLast="0"/>
       <w:bookmarkEnd w:id="16"/>
-    </w:p>
-    <w:p>
-      <w:pPr>
-        <w:ind w:left="720"/>
-        <w:rPr>
-          <w:rFonts w:ascii="Arial" w:eastAsia="Arial" w:hAnsi="Arial" w:cs="Arial"/>
-          <w:iCs/>
-          <w:color w:val="000000"/>
-          <w:sz w:val="22"/>
-          <w:szCs w:val="22"/>
-        </w:rPr>
-      </w:pPr>
-      <w:bookmarkStart w:id="17" w:name="_1t3h5sf" w:colFirst="0" w:colLast="0"/>
-      <w:bookmarkEnd w:id="17"/>
       <w:r>
         <w:t>Burger Breakout is a standalone gaming application on a personal computer designed for all. The aim of the project is to develop a gaming application for children but can be enjoyed by all ages that is centered around a Five Guys</w:t>
       </w:r>
@@ -3739,40 +3702,13 @@
           <w:numId w:val="1"/>
         </w:numPr>
       </w:pPr>
-      <w:bookmarkStart w:id="18" w:name="_Toc33340430"/>
-      <w:bookmarkStart w:id="19" w:name="_Toc33340890"/>
-      <w:commentRangeStart w:id="20"/>
-      <w:commentRangeStart w:id="21"/>
-      <w:commentRangeStart w:id="22"/>
+      <w:bookmarkStart w:id="17" w:name="_Toc33340430"/>
+      <w:bookmarkStart w:id="18" w:name="_Toc33517022"/>
       <w:r>
         <w:t>References</w:t>
       </w:r>
-      <w:commentRangeEnd w:id="20"/>
-      <w:r>
-        <w:rPr>
-          <w:rStyle w:val="CommentReference"/>
-          <w:b w:val="0"/>
-        </w:rPr>
-        <w:commentReference w:id="20"/>
-      </w:r>
+      <w:bookmarkEnd w:id="17"/>
       <w:bookmarkEnd w:id="18"/>
-      <w:bookmarkEnd w:id="19"/>
-      <w:commentRangeEnd w:id="21"/>
-      <w:r>
-        <w:rPr>
-          <w:rStyle w:val="CommentReference"/>
-          <w:b w:val="0"/>
-        </w:rPr>
-        <w:commentReference w:id="21"/>
-      </w:r>
-      <w:commentRangeEnd w:id="22"/>
-      <w:r>
-        <w:rPr>
-          <w:rStyle w:val="CommentReference"/>
-          <w:b w:val="0"/>
-        </w:rPr>
-        <w:commentReference w:id="22"/>
-      </w:r>
     </w:p>
     <w:p>
       <w:pPr>
@@ -3785,7 +3721,7 @@
       <w:r>
         <w:t xml:space="preserve">COPPA: </w:t>
       </w:r>
-      <w:hyperlink r:id="rId14" w:history="1">
+      <w:hyperlink r:id="rId11" w:history="1">
         <w:r>
           <w:rPr>
             <w:rStyle w:val="Hyperlink"/>
@@ -3808,7 +3744,7 @@
       <w:r>
         <w:t xml:space="preserve">Unity Scripting API: </w:t>
       </w:r>
-      <w:hyperlink r:id="rId15" w:history="1">
+      <w:hyperlink r:id="rId12" w:history="1">
         <w:r>
           <w:rPr>
             <w:rStyle w:val="Hyperlink"/>
@@ -3831,7 +3767,7 @@
       <w:r>
         <w:t xml:space="preserve">: </w:t>
       </w:r>
-      <w:hyperlink r:id="rId16" w:history="1">
+      <w:hyperlink r:id="rId13" w:history="1">
         <w:r>
           <w:rPr>
             <w:rStyle w:val="Hyperlink"/>
@@ -3907,13 +3843,13 @@
           <w:numId w:val="1"/>
         </w:numPr>
       </w:pPr>
-      <w:bookmarkStart w:id="23" w:name="_Toc33340431"/>
-      <w:bookmarkStart w:id="24" w:name="_Toc33340891"/>
+      <w:bookmarkStart w:id="19" w:name="_Toc33340431"/>
+      <w:bookmarkStart w:id="20" w:name="_Toc33517023"/>
       <w:r>
         <w:t>Overall Description</w:t>
       </w:r>
-      <w:bookmarkEnd w:id="23"/>
-      <w:bookmarkEnd w:id="24"/>
+      <w:bookmarkEnd w:id="19"/>
+      <w:bookmarkEnd w:id="20"/>
     </w:p>
     <w:p>
       <w:pPr>
@@ -3923,15 +3859,15 @@
           <w:numId w:val="1"/>
         </w:numPr>
       </w:pPr>
-      <w:bookmarkStart w:id="25" w:name="_2s8eyo1" w:colFirst="0" w:colLast="0"/>
-      <w:bookmarkStart w:id="26" w:name="_Toc33340432"/>
-      <w:bookmarkStart w:id="27" w:name="_Toc33340892"/>
-      <w:bookmarkEnd w:id="25"/>
+      <w:bookmarkStart w:id="21" w:name="_2s8eyo1" w:colFirst="0" w:colLast="0"/>
+      <w:bookmarkStart w:id="22" w:name="_Toc33340432"/>
+      <w:bookmarkStart w:id="23" w:name="_Toc33517024"/>
+      <w:bookmarkEnd w:id="21"/>
       <w:r>
         <w:t>Product Perspective</w:t>
       </w:r>
-      <w:bookmarkEnd w:id="26"/>
-      <w:bookmarkEnd w:id="27"/>
+      <w:bookmarkEnd w:id="22"/>
+      <w:bookmarkEnd w:id="23"/>
     </w:p>
     <w:p>
       <w:pPr>
@@ -3951,8 +3887,8 @@
           <w:szCs w:val="22"/>
         </w:rPr>
       </w:pPr>
-      <w:bookmarkStart w:id="28" w:name="_17dp8vu" w:colFirst="0" w:colLast="0"/>
-      <w:bookmarkEnd w:id="28"/>
+      <w:bookmarkStart w:id="24" w:name="_17dp8vu" w:colFirst="0" w:colLast="0"/>
+      <w:bookmarkEnd w:id="24"/>
       <w:r>
         <w:t>Burger Breakout is a new, self-contained, standalone gaming application and is designed to run on personal computers. The only requirements for the user are to have a personal and functional keyboard.</w:t>
       </w:r>
@@ -4012,14 +3948,14 @@
           <w:numId w:val="1"/>
         </w:numPr>
       </w:pPr>
-      <w:bookmarkStart w:id="29" w:name="_Toc33340433"/>
-      <w:bookmarkStart w:id="30" w:name="_Toc33340893"/>
+      <w:bookmarkStart w:id="25" w:name="_Toc33340433"/>
+      <w:bookmarkStart w:id="26" w:name="_Toc33517025"/>
       <w:r>
         <w:lastRenderedPageBreak/>
         <w:t>Product Functions</w:t>
       </w:r>
-      <w:bookmarkEnd w:id="29"/>
-      <w:bookmarkEnd w:id="30"/>
+      <w:bookmarkEnd w:id="25"/>
+      <w:bookmarkEnd w:id="26"/>
     </w:p>
     <w:p>
       <w:pPr>
@@ -4036,8 +3972,8 @@
           <w:between w:val="nil"/>
         </w:pBdr>
       </w:pPr>
-      <w:bookmarkStart w:id="31" w:name="_3rdcrjn" w:colFirst="0" w:colLast="0"/>
-      <w:bookmarkEnd w:id="31"/>
+      <w:bookmarkStart w:id="27" w:name="_3rdcrjn" w:colFirst="0" w:colLast="0"/>
+      <w:bookmarkEnd w:id="27"/>
       <w:r>
         <w:t>Burger Breakout shall be designed as a two-dimensional side scroller personal computer gaming application.</w:t>
       </w:r>
@@ -4117,7 +4053,29 @@
           <w:szCs w:val="22"/>
           <w:highlight w:val="lightGray"/>
         </w:rPr>
-        <w:t>&lt;Summarize the major functions the product must perform or must let the user perform. Details will be provided in Section 3, so only a high level summary (such as a bullet list) is needed here. Organize the functions to make them understandable to any reader of the SRS. A picture of the major groups of related requirements and how they relate, such as a top level data flow diagram or object class diagram, is often effective.&gt;</w:t>
+        <w:t xml:space="preserve">&lt;Summarize the major functions the product must perform or must let the user perform. Details will be provided in Section 3, so only a </w:t>
+      </w:r>
+      <w:r>
+        <w:rPr>
+          <w:rFonts w:ascii="Arial" w:eastAsia="Arial" w:hAnsi="Arial" w:cs="Arial"/>
+          <w:i/>
+          <w:color w:val="000000"/>
+          <w:sz w:val="22"/>
+          <w:szCs w:val="22"/>
+          <w:highlight w:val="lightGray"/>
+        </w:rPr>
+        <w:t>high-level</w:t>
+      </w:r>
+      <w:r>
+        <w:rPr>
+          <w:rFonts w:ascii="Arial" w:eastAsia="Arial" w:hAnsi="Arial" w:cs="Arial"/>
+          <w:i/>
+          <w:color w:val="000000"/>
+          <w:sz w:val="22"/>
+          <w:szCs w:val="22"/>
+          <w:highlight w:val="lightGray"/>
+        </w:rPr>
+        <w:t xml:space="preserve"> summary (such as a bullet list) is needed here. Organize the functions to make them understandable to any reader of the SRS. A picture of the major groups of related requirements and how they relate, such as a top level data flow diagram or object class diagram, is often effective.&gt;</w:t>
       </w:r>
     </w:p>
     <w:p>
@@ -4128,13 +4086,13 @@
           <w:numId w:val="1"/>
         </w:numPr>
       </w:pPr>
-      <w:bookmarkStart w:id="32" w:name="_Toc33340434"/>
-      <w:bookmarkStart w:id="33" w:name="_Toc33340894"/>
+      <w:bookmarkStart w:id="28" w:name="_Toc33340434"/>
+      <w:bookmarkStart w:id="29" w:name="_Toc33517026"/>
       <w:r>
         <w:t>User Classes and Characteristics</w:t>
       </w:r>
-      <w:bookmarkEnd w:id="32"/>
-      <w:bookmarkEnd w:id="33"/>
+      <w:bookmarkEnd w:id="28"/>
+      <w:bookmarkEnd w:id="29"/>
     </w:p>
     <w:p>
       <w:pPr>
@@ -4154,8 +4112,8 @@
           <w:szCs w:val="22"/>
         </w:rPr>
       </w:pPr>
-      <w:bookmarkStart w:id="34" w:name="_26in1rg" w:colFirst="0" w:colLast="0"/>
-      <w:bookmarkEnd w:id="34"/>
+      <w:bookmarkStart w:id="30" w:name="_26in1rg" w:colFirst="0" w:colLast="0"/>
+      <w:bookmarkEnd w:id="30"/>
       <w:r>
         <w:t>The class of users for Burger Breakout is children. This class of children has been divided into two subclasses of novice and frequent players. The novice players do not have little to no experience and will require more guidance than the frequent players with hints and suggestions. The frequent players will have more insight and experience into gameplay. It is important to satisfy the novice user class so that they are more likely to continue playing Burger Breakout if they get frustrated during a certain part of the game.</w:t>
       </w:r>
@@ -4215,13 +4173,13 @@
           <w:numId w:val="1"/>
         </w:numPr>
       </w:pPr>
-      <w:bookmarkStart w:id="35" w:name="_Toc33340435"/>
-      <w:bookmarkStart w:id="36" w:name="_Toc33340895"/>
+      <w:bookmarkStart w:id="31" w:name="_Toc33340435"/>
+      <w:bookmarkStart w:id="32" w:name="_Toc33517027"/>
       <w:r>
         <w:t>Operating Environment</w:t>
       </w:r>
-      <w:bookmarkEnd w:id="35"/>
-      <w:bookmarkEnd w:id="36"/>
+      <w:bookmarkEnd w:id="31"/>
+      <w:bookmarkEnd w:id="32"/>
     </w:p>
     <w:p>
       <w:pPr>
@@ -4241,32 +4199,32 @@
           <w:szCs w:val="22"/>
         </w:rPr>
       </w:pPr>
-      <w:bookmarkStart w:id="37" w:name="_lnxbz9" w:colFirst="0" w:colLast="0"/>
-      <w:bookmarkEnd w:id="37"/>
+      <w:bookmarkStart w:id="33" w:name="_lnxbz9" w:colFirst="0" w:colLast="0"/>
+      <w:bookmarkEnd w:id="33"/>
       <w:r>
         <w:t xml:space="preserve">The environment which the software will operate in is Windows OS. Specifically, the software will target Windows 10, but will </w:t>
       </w:r>
-      <w:commentRangeStart w:id="38"/>
+      <w:commentRangeStart w:id="34"/>
       <w:r>
         <w:t>also function on Windows 7</w:t>
       </w:r>
-      <w:commentRangeEnd w:id="38"/>
+      <w:commentRangeEnd w:id="34"/>
       <w:r>
         <w:rPr>
           <w:rStyle w:val="CommentReference"/>
         </w:rPr>
-        <w:commentReference w:id="38"/>
+        <w:commentReference w:id="34"/>
       </w:r>
       <w:r>
         <w:t xml:space="preserve">. </w:t>
       </w:r>
-      <w:commentRangeStart w:id="39"/>
-      <w:commentRangeStart w:id="40"/>
+      <w:commentRangeStart w:id="35"/>
+      <w:commentRangeStart w:id="36"/>
       <w:r>
         <w:t>Currently, the software will not operate in a Linux or Mac OS environment</w:t>
       </w:r>
-      <w:commentRangeEnd w:id="39"/>
-      <w:commentRangeEnd w:id="40"/>
+      <w:commentRangeEnd w:id="35"/>
+      <w:commentRangeEnd w:id="36"/>
       <w:r>
         <w:t>.</w:t>
       </w:r>
@@ -4274,13 +4232,13 @@
         <w:rPr>
           <w:rStyle w:val="CommentReference"/>
         </w:rPr>
-        <w:commentReference w:id="39"/>
+        <w:commentReference w:id="35"/>
       </w:r>
       <w:r>
         <w:rPr>
           <w:rStyle w:val="CommentReference"/>
         </w:rPr>
-        <w:commentReference w:id="40"/>
+        <w:commentReference w:id="36"/>
       </w:r>
     </w:p>
     <w:p>
@@ -4338,13 +4296,13 @@
           <w:numId w:val="1"/>
         </w:numPr>
       </w:pPr>
-      <w:bookmarkStart w:id="41" w:name="_Toc33340436"/>
-      <w:bookmarkStart w:id="42" w:name="_Toc33340896"/>
+      <w:bookmarkStart w:id="37" w:name="_Toc33340436"/>
+      <w:bookmarkStart w:id="38" w:name="_Toc33517028"/>
       <w:r>
         <w:t>Design and Implementation Constraints</w:t>
       </w:r>
-      <w:bookmarkEnd w:id="41"/>
-      <w:bookmarkEnd w:id="42"/>
+      <w:bookmarkEnd w:id="37"/>
+      <w:bookmarkEnd w:id="38"/>
     </w:p>
     <w:p>
       <w:pPr>
@@ -4364,8 +4322,8 @@
           <w:szCs w:val="22"/>
         </w:rPr>
       </w:pPr>
-      <w:bookmarkStart w:id="43" w:name="_35nkun2" w:colFirst="0" w:colLast="0"/>
-      <w:bookmarkEnd w:id="43"/>
+      <w:bookmarkStart w:id="39" w:name="_35nkun2" w:colFirst="0" w:colLast="0"/>
+      <w:bookmarkEnd w:id="39"/>
       <w:r>
         <w:t>There are currently no design or implementation restraints.</w:t>
       </w:r>
@@ -4437,13 +4395,13 @@
           <w:numId w:val="1"/>
         </w:numPr>
       </w:pPr>
-      <w:bookmarkStart w:id="44" w:name="_Toc33340437"/>
-      <w:bookmarkStart w:id="45" w:name="_Toc33340897"/>
+      <w:bookmarkStart w:id="40" w:name="_Toc33340437"/>
+      <w:bookmarkStart w:id="41" w:name="_Toc33517029"/>
       <w:r>
         <w:t>User Documentation</w:t>
       </w:r>
-      <w:bookmarkEnd w:id="44"/>
-      <w:bookmarkEnd w:id="45"/>
+      <w:bookmarkEnd w:id="40"/>
+      <w:bookmarkEnd w:id="41"/>
     </w:p>
     <w:p>
       <w:pPr>
@@ -4456,8 +4414,8 @@
         </w:pBdr>
         <w:ind w:left="720"/>
       </w:pPr>
-      <w:bookmarkStart w:id="46" w:name="_1ksv4uv" w:colFirst="0" w:colLast="0"/>
-      <w:bookmarkEnd w:id="46"/>
+      <w:bookmarkStart w:id="42" w:name="_1ksv4uv" w:colFirst="0" w:colLast="0"/>
+      <w:bookmarkEnd w:id="42"/>
       <w:r>
         <w:t>User documentation will include a help section for the user providing complete instructions of Burger Breakout gameplay and suggestions and hints for beating certain bosses at the end of levels.</w:t>
       </w:r>
@@ -4510,13 +4468,13 @@
           <w:numId w:val="1"/>
         </w:numPr>
       </w:pPr>
-      <w:bookmarkStart w:id="47" w:name="_Toc33340438"/>
-      <w:bookmarkStart w:id="48" w:name="_Toc33340898"/>
+      <w:bookmarkStart w:id="43" w:name="_Toc33340438"/>
+      <w:bookmarkStart w:id="44" w:name="_Toc33517030"/>
       <w:r>
         <w:t>Assumptions and Dependencies</w:t>
       </w:r>
-      <w:bookmarkEnd w:id="47"/>
-      <w:bookmarkEnd w:id="48"/>
+      <w:bookmarkEnd w:id="43"/>
+      <w:bookmarkEnd w:id="44"/>
     </w:p>
     <w:p>
       <w:pPr>
@@ -4536,8 +4494,8 @@
           <w:szCs w:val="22"/>
         </w:rPr>
       </w:pPr>
-      <w:bookmarkStart w:id="49" w:name="_44sinio" w:colFirst="0" w:colLast="0"/>
-      <w:bookmarkEnd w:id="49"/>
+      <w:bookmarkStart w:id="45" w:name="_44sinio" w:colFirst="0" w:colLast="0"/>
+      <w:bookmarkEnd w:id="45"/>
       <w:r>
         <w:t>Burger Breakout assumes and depends on the existence and reliability of a functioning Windows OS and functioning keyboard attached to that OS.</w:t>
       </w:r>
@@ -4597,13 +4555,13 @@
           <w:numId w:val="1"/>
         </w:numPr>
       </w:pPr>
-      <w:bookmarkStart w:id="50" w:name="_Toc33340439"/>
-      <w:bookmarkStart w:id="51" w:name="_Toc33340899"/>
+      <w:bookmarkStart w:id="46" w:name="_Toc33340439"/>
+      <w:bookmarkStart w:id="47" w:name="_Toc33517031"/>
       <w:r>
         <w:t>External Interface Requirements</w:t>
       </w:r>
-      <w:bookmarkEnd w:id="50"/>
-      <w:bookmarkEnd w:id="51"/>
+      <w:bookmarkEnd w:id="46"/>
+      <w:bookmarkEnd w:id="47"/>
     </w:p>
     <w:p>
       <w:pPr>
@@ -4613,13 +4571,13 @@
           <w:numId w:val="1"/>
         </w:numPr>
       </w:pPr>
-      <w:bookmarkStart w:id="52" w:name="_Toc33340440"/>
-      <w:bookmarkStart w:id="53" w:name="_Toc33340900"/>
+      <w:bookmarkStart w:id="48" w:name="_Toc33340440"/>
+      <w:bookmarkStart w:id="49" w:name="_Toc33517032"/>
       <w:r>
         <w:t>User Interfaces</w:t>
       </w:r>
-      <w:bookmarkEnd w:id="52"/>
-      <w:bookmarkEnd w:id="53"/>
+      <w:bookmarkEnd w:id="48"/>
+      <w:bookmarkEnd w:id="49"/>
     </w:p>
     <w:p>
       <w:pPr>
@@ -4639,8 +4597,8 @@
           <w:szCs w:val="22"/>
         </w:rPr>
       </w:pPr>
-      <w:bookmarkStart w:id="54" w:name="_z337ya" w:colFirst="0" w:colLast="0"/>
-      <w:bookmarkEnd w:id="54"/>
+      <w:bookmarkStart w:id="50" w:name="_z337ya" w:colFirst="0" w:colLast="0"/>
+      <w:bookmarkEnd w:id="50"/>
       <w:r>
         <w:t>Burger Breakout will utilize Unity for the creation of user interface between the software product and user. See “Unity Scripting API” in the References section of the SRS for more details.</w:t>
       </w:r>
@@ -4700,14 +4658,14 @@
           <w:numId w:val="1"/>
         </w:numPr>
       </w:pPr>
-      <w:bookmarkStart w:id="55" w:name="_Toc33340441"/>
-      <w:bookmarkStart w:id="56" w:name="_Toc33340901"/>
+      <w:bookmarkStart w:id="51" w:name="_Toc33340441"/>
+      <w:bookmarkStart w:id="52" w:name="_Toc33517033"/>
       <w:r>
         <w:lastRenderedPageBreak/>
         <w:t>Hardware Interfaces</w:t>
       </w:r>
-      <w:bookmarkEnd w:id="55"/>
-      <w:bookmarkEnd w:id="56"/>
+      <w:bookmarkEnd w:id="51"/>
+      <w:bookmarkEnd w:id="52"/>
     </w:p>
     <w:p>
       <w:pPr>
@@ -4779,13 +4737,13 @@
           <w:numId w:val="1"/>
         </w:numPr>
       </w:pPr>
-      <w:bookmarkStart w:id="57" w:name="_Toc33340442"/>
-      <w:bookmarkStart w:id="58" w:name="_Toc33340902"/>
+      <w:bookmarkStart w:id="53" w:name="_Toc33340442"/>
+      <w:bookmarkStart w:id="54" w:name="_Toc33517034"/>
       <w:r>
         <w:t>Software Interfaces</w:t>
       </w:r>
-      <w:bookmarkEnd w:id="57"/>
-      <w:bookmarkEnd w:id="58"/>
+      <w:bookmarkEnd w:id="53"/>
+      <w:bookmarkEnd w:id="54"/>
     </w:p>
     <w:p>
       <w:pPr>
@@ -4806,8 +4764,8 @@
           <w:highlight w:val="lightGray"/>
         </w:rPr>
       </w:pPr>
-      <w:bookmarkStart w:id="59" w:name="_1y810tw" w:colFirst="0" w:colLast="0"/>
-      <w:bookmarkEnd w:id="59"/>
+      <w:bookmarkStart w:id="55" w:name="_1y810tw" w:colFirst="0" w:colLast="0"/>
+      <w:bookmarkEnd w:id="55"/>
       <w:r>
         <w:t xml:space="preserve">Burger Breakout will be written with Unity 2018.4.16f1 software. </w:t>
       </w:r>
@@ -4874,13 +4832,13 @@
           <w:numId w:val="1"/>
         </w:numPr>
       </w:pPr>
-      <w:bookmarkStart w:id="60" w:name="_Toc33340443"/>
-      <w:bookmarkStart w:id="61" w:name="_Toc33340903"/>
+      <w:bookmarkStart w:id="56" w:name="_Toc33340443"/>
+      <w:bookmarkStart w:id="57" w:name="_Toc33517035"/>
       <w:r>
         <w:t>Communications Interfaces</w:t>
       </w:r>
-      <w:bookmarkEnd w:id="60"/>
-      <w:bookmarkEnd w:id="61"/>
+      <w:bookmarkEnd w:id="56"/>
+      <w:bookmarkEnd w:id="57"/>
     </w:p>
     <w:p>
       <w:pPr>
@@ -4901,13 +4859,13 @@
           <w:highlight w:val="lightGray"/>
         </w:rPr>
       </w:pPr>
-      <w:bookmarkStart w:id="62" w:name="_4i7ojhp" w:colFirst="0" w:colLast="0"/>
-      <w:bookmarkStart w:id="63" w:name="_Hlk33340030"/>
-      <w:bookmarkEnd w:id="62"/>
+      <w:bookmarkStart w:id="58" w:name="_4i7ojhp" w:colFirst="0" w:colLast="0"/>
+      <w:bookmarkStart w:id="59" w:name="_Hlk33340030"/>
+      <w:bookmarkEnd w:id="58"/>
       <w:r>
         <w:t xml:space="preserve">Burger Breakout </w:t>
       </w:r>
-      <w:bookmarkEnd w:id="63"/>
+      <w:bookmarkEnd w:id="59"/>
       <w:r>
         <w:t>does not require any communication interface functions since it is a standalone product that does not communicate with any other systems.</w:t>
       </w:r>
@@ -4968,11 +4926,13 @@
           <w:numId w:val="1"/>
         </w:numPr>
       </w:pPr>
-      <w:bookmarkStart w:id="64" w:name="_Toc33340444"/>
+      <w:bookmarkStart w:id="60" w:name="_Toc33340444"/>
+      <w:bookmarkStart w:id="61" w:name="_Toc33517036"/>
       <w:r>
         <w:t>System Features</w:t>
       </w:r>
-      <w:bookmarkEnd w:id="64"/>
+      <w:bookmarkEnd w:id="60"/>
+      <w:bookmarkEnd w:id="61"/>
     </w:p>
     <w:p>
       <w:pPr>
@@ -5011,9 +4971,11 @@
           <w:numId w:val="1"/>
         </w:numPr>
       </w:pPr>
+      <w:bookmarkStart w:id="62" w:name="_Toc33517037"/>
       <w:r>
         <w:t>Burger-themed gameplay</w:t>
       </w:r>
+      <w:bookmarkEnd w:id="62"/>
     </w:p>
     <w:p>
       <w:pPr>
@@ -5504,10 +5466,12 @@
           <w:numId w:val="1"/>
         </w:numPr>
       </w:pPr>
+      <w:bookmarkStart w:id="63" w:name="_Toc33517038"/>
       <w:r>
         <w:lastRenderedPageBreak/>
         <w:t>Save/Load Feature</w:t>
       </w:r>
+      <w:bookmarkEnd w:id="63"/>
     </w:p>
     <w:p>
       <w:pPr>
@@ -5987,13 +5951,15 @@
           <w:numId w:val="1"/>
         </w:numPr>
       </w:pPr>
-      <w:bookmarkStart w:id="65" w:name="_3whwml4" w:colFirst="0" w:colLast="0"/>
-      <w:bookmarkStart w:id="66" w:name="_Toc33340447"/>
-      <w:bookmarkEnd w:id="65"/>
+      <w:bookmarkStart w:id="64" w:name="_3whwml4" w:colFirst="0" w:colLast="0"/>
+      <w:bookmarkStart w:id="65" w:name="_Toc33340447"/>
+      <w:bookmarkStart w:id="66" w:name="_Toc33517039"/>
+      <w:bookmarkEnd w:id="64"/>
       <w:r>
         <w:lastRenderedPageBreak/>
         <w:t>Other Nonfunctional Requirements</w:t>
       </w:r>
+      <w:bookmarkEnd w:id="65"/>
       <w:bookmarkEnd w:id="66"/>
     </w:p>
     <w:p>
@@ -6088,10 +6054,12 @@
           <w:numId w:val="1"/>
         </w:numPr>
       </w:pPr>
+      <w:bookmarkStart w:id="68" w:name="_Toc33517040"/>
       <w:r>
         <w:t>Performance Requirements</w:t>
       </w:r>
       <w:bookmarkEnd w:id="67"/>
+      <w:bookmarkEnd w:id="68"/>
     </w:p>
     <w:p>
       <w:pPr>
@@ -6427,11 +6395,13 @@
           <w:numId w:val="1"/>
         </w:numPr>
       </w:pPr>
-      <w:bookmarkStart w:id="68" w:name="_Toc33340449"/>
+      <w:bookmarkStart w:id="69" w:name="_Toc33340449"/>
+      <w:bookmarkStart w:id="70" w:name="_Toc33517041"/>
       <w:r>
         <w:t>Safety Requirements</w:t>
       </w:r>
-      <w:bookmarkEnd w:id="68"/>
+      <w:bookmarkEnd w:id="69"/>
+      <w:bookmarkEnd w:id="70"/>
     </w:p>
     <w:p>
       <w:pPr>
@@ -6452,8 +6422,8 @@
           <w:highlight w:val="lightGray"/>
         </w:rPr>
       </w:pPr>
-      <w:bookmarkStart w:id="69" w:name="_3as4poj" w:colFirst="0" w:colLast="0"/>
-      <w:bookmarkEnd w:id="69"/>
+      <w:bookmarkStart w:id="71" w:name="_3as4poj" w:colFirst="0" w:colLast="0"/>
+      <w:bookmarkEnd w:id="71"/>
       <w:r>
         <w:t>Burger Breakout does not currently have requirements concerned will the possible loss, damage, or harm that could results from the its use.</w:t>
       </w:r>
@@ -6514,11 +6484,13 @@
           <w:numId w:val="1"/>
         </w:numPr>
       </w:pPr>
-      <w:bookmarkStart w:id="70" w:name="_Toc33340450"/>
+      <w:bookmarkStart w:id="72" w:name="_Toc33340450"/>
+      <w:bookmarkStart w:id="73" w:name="_Toc33517042"/>
       <w:r>
         <w:t>Security Requirements</w:t>
       </w:r>
-      <w:bookmarkEnd w:id="70"/>
+      <w:bookmarkEnd w:id="72"/>
+      <w:bookmarkEnd w:id="73"/>
     </w:p>
     <w:p>
       <w:pPr>
@@ -6531,8 +6503,8 @@
         </w:pBdr>
         <w:ind w:left="720"/>
       </w:pPr>
-      <w:bookmarkStart w:id="71" w:name="_1pxezwc" w:colFirst="0" w:colLast="0"/>
-      <w:bookmarkEnd w:id="71"/>
+      <w:bookmarkStart w:id="74" w:name="_1pxezwc" w:colFirst="0" w:colLast="0"/>
+      <w:bookmarkEnd w:id="74"/>
       <w:r>
         <w:t xml:space="preserve">Burger Breakout does not use data from the user so there are not any </w:t>
       </w:r>
@@ -6612,34 +6584,23 @@
           <w:numId w:val="1"/>
         </w:numPr>
       </w:pPr>
-      <w:bookmarkStart w:id="72" w:name="_Toc33340451"/>
+      <w:bookmarkStart w:id="75" w:name="_Toc33340451"/>
+      <w:bookmarkStart w:id="76" w:name="_Toc33517043"/>
       <w:r>
         <w:t>Software Quality Attributes</w:t>
       </w:r>
-      <w:bookmarkEnd w:id="72"/>
-    </w:p>
-    <w:p>
-      <w:pPr>
-        <w:ind w:firstLine="720"/>
-      </w:pPr>
-      <w:bookmarkStart w:id="73" w:name="_49x2ik5" w:colFirst="0" w:colLast="0"/>
-      <w:bookmarkEnd w:id="73"/>
-      <w:r>
-        <w:rPr>
-          <w:highlight w:val="yellow"/>
-        </w:rPr>
-        <w:t>XX</w:t>
-      </w:r>
-    </w:p>
-    <w:p>
-      <w:pPr>
-        <w:ind w:firstLine="720"/>
-      </w:pPr>
-      <w:r>
-        <w:t xml:space="preserve">Burger Breakout shall be robust in the sense that the game will not need to be rebooted during gameplay.  Burger Breakout shall be reusable, allowing a player to reset the game to the start to play again. </w:t>
-      </w:r>
-      <w:bookmarkStart w:id="74" w:name="_GoBack"/>
-      <w:bookmarkEnd w:id="74"/>
+      <w:bookmarkEnd w:id="75"/>
+      <w:bookmarkEnd w:id="76"/>
+    </w:p>
+    <w:p>
+      <w:pPr>
+        <w:ind w:left="720"/>
+      </w:pPr>
+      <w:bookmarkStart w:id="77" w:name="_49x2ik5" w:colFirst="0" w:colLast="0"/>
+      <w:bookmarkEnd w:id="77"/>
+      <w:r>
+        <w:t xml:space="preserve">Burger Breakout shall be robust in the sense that the game will not need to be rebooted during gameplay. Burger Breakout shall be reusable, allowing a player to reset the game to the start to play again. </w:t>
+      </w:r>
     </w:p>
     <w:p>
       <w:pPr>
@@ -6675,27 +6636,19 @@
           <w:color w:val="000000"/>
           <w:sz w:val="22"/>
           <w:szCs w:val="22"/>
+        </w:rPr>
+      </w:pPr>
+      <w:r>
+        <w:rPr>
+          <w:rFonts w:ascii="Arial" w:eastAsia="Arial" w:hAnsi="Arial" w:cs="Arial"/>
+          <w:i/>
+          <w:color w:val="000000"/>
+          <w:sz w:val="22"/>
+          <w:szCs w:val="22"/>
           <w:highlight w:val="lightGray"/>
         </w:rPr>
-      </w:pPr>
-    </w:p>
-    <w:p>
-      <w:pPr>
-        <w:pBdr>
-          <w:top w:val="nil"/>
-          <w:left w:val="nil"/>
-          <w:bottom w:val="nil"/>
-          <w:right w:val="nil"/>
-          <w:between w:val="nil"/>
-        </w:pBdr>
-        <w:rPr>
-          <w:rFonts w:ascii="Arial" w:eastAsia="Arial" w:hAnsi="Arial" w:cs="Arial"/>
-          <w:i/>
-          <w:color w:val="000000"/>
-          <w:sz w:val="22"/>
-          <w:szCs w:val="22"/>
-        </w:rPr>
-      </w:pPr>
+        <w:t xml:space="preserve">&lt;Specify any additional quality characteristics for the product that will be important to either the customers or the developers. Some to consider </w:t>
+      </w:r>
       <w:r>
         <w:rPr>
           <w:rFonts w:ascii="Arial" w:eastAsia="Arial" w:hAnsi="Arial" w:cs="Arial"/>
@@ -6705,7 +6658,18 @@
           <w:szCs w:val="22"/>
           <w:highlight w:val="lightGray"/>
         </w:rPr>
-        <w:t>&lt;Specify any additional quality characteristics for the product that will be important to either the customers or the developers. Some to consider are: adaptability, availability, correctness, flexibility, interoperability, maintainability, portability, reliability, reusability, robustness, testability, and usability. Write these to be specific, quantitative, and verifiable when possible. At the least, clarify the relative preferences for various attributes, such as ease of use over ease of learning.&gt;</w:t>
+        <w:t>are</w:t>
+      </w:r>
+      <w:r>
+        <w:rPr>
+          <w:rFonts w:ascii="Arial" w:eastAsia="Arial" w:hAnsi="Arial" w:cs="Arial"/>
+          <w:i/>
+          <w:color w:val="000000"/>
+          <w:sz w:val="22"/>
+          <w:szCs w:val="22"/>
+          <w:highlight w:val="lightGray"/>
+        </w:rPr>
+        <w:t xml:space="preserve"> adaptability, availability, correctness, flexibility, interoperability, maintainability, portability, reliability, reusability, robustness, testability, and usability. Write these to be specific, quantitative, and verifiable when possible. At the least, clarify the relative preferences for various attributes, such as ease of use over ease of learning.&gt;</w:t>
       </w:r>
     </w:p>
     <w:p>
@@ -6716,47 +6680,54 @@
           <w:numId w:val="1"/>
         </w:numPr>
       </w:pPr>
-      <w:bookmarkStart w:id="75" w:name="_Toc33340452"/>
+      <w:bookmarkStart w:id="78" w:name="_Toc33340452"/>
+      <w:bookmarkStart w:id="79" w:name="_Toc33517044"/>
       <w:r>
         <w:t>Business Rules</w:t>
       </w:r>
-      <w:bookmarkEnd w:id="75"/>
+      <w:bookmarkEnd w:id="78"/>
+      <w:bookmarkEnd w:id="79"/>
+    </w:p>
+    <w:p>
+      <w:pPr>
+        <w:ind w:left="720"/>
+      </w:pPr>
+      <w:commentRangeStart w:id="80"/>
+      <w:r>
+        <w:t xml:space="preserve">A user and developer may access and play Burger Breakout. A developer may access code and other files used to create Burger Breakout. </w:t>
+      </w:r>
+      <w:commentRangeEnd w:id="80"/>
+      <w:r>
+        <w:rPr>
+          <w:rStyle w:val="CommentReference"/>
+        </w:rPr>
+        <w:commentReference w:id="80"/>
+      </w:r>
     </w:p>
     <w:p>
       <w:pPr>
         <w:ind w:firstLine="720"/>
       </w:pPr>
-      <w:r>
-        <w:rPr>
-          <w:highlight w:val="yellow"/>
-        </w:rPr>
-        <w:t>XX</w:t>
-      </w:r>
-    </w:p>
-    <w:p>
-      <w:pPr>
-        <w:ind w:firstLine="720"/>
-      </w:pPr>
-    </w:p>
-    <w:p>
-      <w:pPr>
-        <w:pBdr>
-          <w:top w:val="nil"/>
-          <w:left w:val="nil"/>
-          <w:bottom w:val="nil"/>
-          <w:right w:val="nil"/>
-          <w:between w:val="nil"/>
-        </w:pBdr>
-        <w:rPr>
-          <w:rFonts w:ascii="Arial" w:eastAsia="Arial" w:hAnsi="Arial" w:cs="Arial"/>
-          <w:i/>
-          <w:color w:val="000000"/>
-          <w:sz w:val="22"/>
-          <w:szCs w:val="22"/>
-        </w:rPr>
-      </w:pPr>
-      <w:bookmarkStart w:id="76" w:name="_2p2csry" w:colFirst="0" w:colLast="0"/>
-      <w:bookmarkEnd w:id="76"/>
+    </w:p>
+    <w:p>
+      <w:pPr>
+        <w:pBdr>
+          <w:top w:val="nil"/>
+          <w:left w:val="nil"/>
+          <w:bottom w:val="nil"/>
+          <w:right w:val="nil"/>
+          <w:between w:val="nil"/>
+        </w:pBdr>
+        <w:rPr>
+          <w:rFonts w:ascii="Arial" w:eastAsia="Arial" w:hAnsi="Arial" w:cs="Arial"/>
+          <w:i/>
+          <w:color w:val="000000"/>
+          <w:sz w:val="22"/>
+          <w:szCs w:val="22"/>
+        </w:rPr>
+      </w:pPr>
+      <w:bookmarkStart w:id="82" w:name="_2p2csry" w:colFirst="0" w:colLast="0"/>
+      <w:bookmarkEnd w:id="82"/>
       <w:r>
         <w:rPr>
           <w:rFonts w:ascii="Arial" w:eastAsia="Arial" w:hAnsi="Arial" w:cs="Arial"/>
@@ -6777,11 +6748,13 @@
           <w:numId w:val="1"/>
         </w:numPr>
       </w:pPr>
-      <w:bookmarkStart w:id="77" w:name="_Toc33340453"/>
+      <w:bookmarkStart w:id="83" w:name="_Toc33340453"/>
+      <w:bookmarkStart w:id="84" w:name="_Toc33517045"/>
       <w:r>
         <w:t>Other Requirements</w:t>
       </w:r>
-      <w:bookmarkEnd w:id="77"/>
+      <w:bookmarkEnd w:id="83"/>
+      <w:bookmarkEnd w:id="84"/>
     </w:p>
     <w:p>
       <w:pPr>
@@ -6803,7 +6776,19 @@
         </w:rPr>
       </w:pPr>
       <w:r>
-        <w:t>Burger Breakout does not have any additional requirements and all have been detailed in this SRS.</w:t>
+        <w:t xml:space="preserve">Burger Breakout does not have any additional </w:t>
+      </w:r>
+      <w:r>
+        <w:t>requirements</w:t>
+      </w:r>
+      <w:r>
+        <w:t xml:space="preserve"> and all </w:t>
+      </w:r>
+      <w:r>
+        <w:t>requirements have been</w:t>
+      </w:r>
+      <w:r>
+        <w:t xml:space="preserve"> detailed in this SRS.</w:t>
       </w:r>
     </w:p>
     <w:p>
@@ -6894,18 +6879,16 @@
         </w:pBdr>
         <w:ind w:firstLine="720"/>
       </w:pPr>
-      <w:bookmarkStart w:id="78" w:name="_3o7alnk" w:colFirst="0" w:colLast="0"/>
-      <w:bookmarkEnd w:id="78"/>
-      <w:r>
-        <w:t xml:space="preserve">COPPA – </w:t>
-      </w:r>
-      <w:proofErr w:type="spellStart"/>
-      <w:r>
-        <w:t>Childrens</w:t>
-      </w:r>
-      <w:proofErr w:type="spellEnd"/>
-      <w:r>
-        <w:t xml:space="preserve"> Online Privacy Protection Act</w:t>
+      <w:bookmarkStart w:id="85" w:name="_3o7alnk" w:colFirst="0" w:colLast="0"/>
+      <w:bookmarkEnd w:id="85"/>
+      <w:r>
+        <w:t>COPPA – Children</w:t>
+      </w:r>
+      <w:r>
+        <w:t>’</w:t>
+      </w:r>
+      <w:r>
+        <w:t>s Online Privacy Protection Act</w:t>
       </w:r>
     </w:p>
     <w:p>
@@ -7032,8 +7015,8 @@
           <w:szCs w:val="22"/>
         </w:rPr>
       </w:pPr>
-      <w:bookmarkStart w:id="79" w:name="_23ckvvd" w:colFirst="0" w:colLast="0"/>
-      <w:bookmarkEnd w:id="79"/>
+      <w:bookmarkStart w:id="86" w:name="_23ckvvd" w:colFirst="0" w:colLast="0"/>
+      <w:bookmarkEnd w:id="86"/>
       <w:r>
         <w:rPr>
           <w:rFonts w:ascii="Arial" w:eastAsia="Arial" w:hAnsi="Arial" w:cs="Arial"/>
@@ -7084,6 +7067,44 @@
         </w:rPr>
         <w:t>Appendix C: To Be Determined List</w:t>
       </w:r>
+    </w:p>
+    <w:p>
+      <w:pPr>
+        <w:pStyle w:val="ListParagraph"/>
+        <w:numPr>
+          <w:ilvl w:val="0"/>
+          <w:numId w:val="5"/>
+        </w:numPr>
+        <w:pBdr>
+          <w:top w:val="nil"/>
+          <w:left w:val="nil"/>
+          <w:bottom w:val="nil"/>
+          <w:right w:val="nil"/>
+          <w:between w:val="nil"/>
+        </w:pBdr>
+      </w:pPr>
+      <w:r>
+        <w:t>Performance Requirements (Section 4.4)</w:t>
+      </w:r>
+    </w:p>
+    <w:p>
+      <w:pPr>
+        <w:pBdr>
+          <w:top w:val="nil"/>
+          <w:left w:val="nil"/>
+          <w:bottom w:val="nil"/>
+          <w:right w:val="nil"/>
+          <w:between w:val="nil"/>
+        </w:pBdr>
+        <w:rPr>
+          <w:rFonts w:ascii="Arial" w:eastAsia="Arial" w:hAnsi="Arial" w:cs="Arial"/>
+          <w:i/>
+          <w:color w:val="000000"/>
+          <w:sz w:val="22"/>
+          <w:szCs w:val="22"/>
+          <w:highlight w:val="lightGray"/>
+        </w:rPr>
+      </w:pPr>
     </w:p>
     <w:p>
       <w:pPr>
@@ -7129,7 +7150,7 @@
 
 <file path=word/comments.xml><?xml version="1.0" encoding="utf-8"?>
 <w:comments xmlns:wpc="http://schemas.microsoft.com/office/word/2010/wordprocessingCanvas" xmlns:cx="http://schemas.microsoft.com/office/drawing/2014/chartex" xmlns:cx1="http://schemas.microsoft.com/office/drawing/2015/9/8/chartex" xmlns:cx2="http://schemas.microsoft.com/office/drawing/2015/10/21/chartex" xmlns:cx3="http://schemas.microsoft.com/office/drawing/2016/5/9/chartex" xmlns:cx4="http://schemas.microsoft.com/office/drawing/2016/5/10/chartex" xmlns:cx5="http://schemas.microsoft.com/office/drawing/2016/5/11/chartex" xmlns:cx6="http://schemas.microsoft.com/office/drawing/2016/5/12/chartex" xmlns:cx7="http://schemas.microsoft.com/office/drawing/2016/5/13/chartex" xmlns:cx8="http://schemas.microsoft.com/office/drawing/2016/5/14/chartex" xmlns:mc="http://schemas.openxmlformats.org/markup-compatibility/2006" xmlns:aink="http://schemas.microsoft.com/office/drawing/2016/ink" xmlns:am3d="http://schemas.microsoft.com/office/drawing/2017/model3d" xmlns:o="urn:schemas-microsoft-com:office:office" xmlns:r="http://schemas.openxmlformats.org/officeDocument/2006/relationships" xmlns:m="http://schemas.openxmlformats.org/officeDocument/2006/math" xmlns:v="urn:schemas-microsoft-com:vml" xmlns:wp14="http://schemas.microsoft.com/office/word/2010/wordprocessingDrawing" xmlns:wp="http://schemas.openxmlformats.org/drawingml/2006/wordprocessingDrawing" xmlns:w10="urn:schemas-microsoft-com:office:word" xmlns:w="http://schemas.openxmlformats.org/wordprocessingml/2006/main" xmlns:w14="http://schemas.microsoft.com/office/word/2010/wordml" xmlns:w15="http://schemas.microsoft.com/office/word/2012/wordml" xmlns:w16cid="http://schemas.microsoft.com/office/word/2016/wordml/cid" xmlns:w16se="http://schemas.microsoft.com/office/word/2015/wordml/symex" xmlns:wpg="http://schemas.microsoft.com/office/word/2010/wordprocessingGroup" xmlns:wpi="http://schemas.microsoft.com/office/word/2010/wordprocessingInk" xmlns:wne="http://schemas.microsoft.com/office/word/2006/wordml" xmlns:wps="http://schemas.microsoft.com/office/word/2010/wordprocessingShape" mc:Ignorable="w14 w15 w16se w16cid wp14">
-  <w:comment w:id="10" w:author="Mike" w:date="2020-02-23T08:53:00Z" w:initials="M">
+  <w:comment w:id="34" w:author="Mike" w:date="2020-02-23T08:10:00Z" w:initials="M">
     <w:p>
       <w:pPr>
         <w:pStyle w:val="CommentText"/>
@@ -7141,11 +7162,11 @@
         <w:annotationRef/>
       </w:r>
       <w:r>
-        <w:t>Not sure we’ll even use this formatting but keeping here in case we do.</w:t>
+        <w:t>Are there are versions of windows BB will run on?</w:t>
       </w:r>
     </w:p>
   </w:comment>
-  <w:comment w:id="20" w:author="Mike" w:date="2020-02-15T09:38:00Z" w:initials="M">
+  <w:comment w:id="35" w:author="Mike" w:date="2020-02-23T08:09:00Z" w:initials="M">
     <w:p>
       <w:pPr>
         <w:pStyle w:val="CommentText"/>
@@ -7157,11 +7178,11 @@
         <w:annotationRef/>
       </w:r>
       <w:r>
-        <w:t>Need to make sure we add any references to this section while populating the SRS.</w:t>
+        <w:t>Not sure if BB will run on Mac or Linux</w:t>
       </w:r>
     </w:p>
   </w:comment>
-  <w:comment w:id="21" w:author="David Sincyr" w:date="2020-02-24T09:08:00Z" w:initials="DS">
+  <w:comment w:id="36" w:author="Michael R Taylor" w:date="2020-02-24T21:50:00Z" w:initials="MRT">
     <w:p>
       <w:pPr>
         <w:pStyle w:val="CommentText"/>
@@ -7173,11 +7194,11 @@
         <w:annotationRef/>
       </w:r>
       <w:r>
-        <w:t>Added COPPA link</w:t>
+        <w:t xml:space="preserve">I believe Unity can export games to both platforms, perhaps next spring we can create a ticket to investigate? </w:t>
       </w:r>
     </w:p>
   </w:comment>
-  <w:comment w:id="22" w:author="David Sincyr" w:date="2020-02-24T09:08:00Z" w:initials="DS">
+  <w:comment w:id="80" w:author="Mike" w:date="2020-02-25T09:57:00Z" w:initials="M">
     <w:p>
       <w:pPr>
         <w:pStyle w:val="CommentText"/>
@@ -7188,54 +7209,11 @@
         </w:rPr>
         <w:annotationRef/>
       </w:r>
-    </w:p>
-  </w:comment>
-  <w:comment w:id="38" w:author="Mike" w:date="2020-02-23T08:10:00Z" w:initials="M">
-    <w:p>
-      <w:pPr>
-        <w:pStyle w:val="CommentText"/>
-      </w:pPr>
-      <w:r>
-        <w:rPr>
-          <w:rStyle w:val="CommentReference"/>
-        </w:rPr>
-        <w:annotationRef/>
-      </w:r>
-      <w:r>
-        <w:t>Are there are versions of windows BB will run on?</w:t>
-      </w:r>
-    </w:p>
-  </w:comment>
-  <w:comment w:id="39" w:author="Mike" w:date="2020-02-23T08:09:00Z" w:initials="M">
-    <w:p>
-      <w:pPr>
-        <w:pStyle w:val="CommentText"/>
-      </w:pPr>
-      <w:r>
-        <w:rPr>
-          <w:rStyle w:val="CommentReference"/>
-        </w:rPr>
-        <w:annotationRef/>
-      </w:r>
-      <w:r>
-        <w:t>Not sure if BB will run on Mac or Linux</w:t>
-      </w:r>
-    </w:p>
-  </w:comment>
-  <w:comment w:id="40" w:author="Michael R Taylor" w:date="2020-02-24T21:50:00Z" w:initials="MRT">
-    <w:p>
-      <w:pPr>
-        <w:pStyle w:val="CommentText"/>
-      </w:pPr>
-      <w:r>
-        <w:rPr>
-          <w:rStyle w:val="CommentReference"/>
-        </w:rPr>
-        <w:annotationRef/>
-      </w:r>
-      <w:r>
-        <w:t xml:space="preserve">I believe Unity can export games to both platforms, perhaps next spring we can create a ticket to investigate? </w:t>
-      </w:r>
+      <w:r>
+        <w:t>Unsure if this is the language she’s looking for</w:t>
+      </w:r>
+      <w:bookmarkStart w:id="81" w:name="_GoBack"/>
+      <w:bookmarkEnd w:id="81"/>
     </w:p>
   </w:comment>
 </w:comments>
@@ -7243,25 +7221,19 @@
 
 <file path=word/commentsExtended.xml><?xml version="1.0" encoding="utf-8"?>
 <w15:commentsEx xmlns:wpc="http://schemas.microsoft.com/office/word/2010/wordprocessingCanvas" xmlns:cx="http://schemas.microsoft.com/office/drawing/2014/chartex" xmlns:cx1="http://schemas.microsoft.com/office/drawing/2015/9/8/chartex" xmlns:cx2="http://schemas.microsoft.com/office/drawing/2015/10/21/chartex" xmlns:cx3="http://schemas.microsoft.com/office/drawing/2016/5/9/chartex" xmlns:cx4="http://schemas.microsoft.com/office/drawing/2016/5/10/chartex" xmlns:cx5="http://schemas.microsoft.com/office/drawing/2016/5/11/chartex" xmlns:cx6="http://schemas.microsoft.com/office/drawing/2016/5/12/chartex" xmlns:cx7="http://schemas.microsoft.com/office/drawing/2016/5/13/chartex" xmlns:cx8="http://schemas.microsoft.com/office/drawing/2016/5/14/chartex" xmlns:mc="http://schemas.openxmlformats.org/markup-compatibility/2006" xmlns:aink="http://schemas.microsoft.com/office/drawing/2016/ink" xmlns:am3d="http://schemas.microsoft.com/office/drawing/2017/model3d" xmlns:o="urn:schemas-microsoft-com:office:office" xmlns:r="http://schemas.openxmlformats.org/officeDocument/2006/relationships" xmlns:m="http://schemas.openxmlformats.org/officeDocument/2006/math" xmlns:v="urn:schemas-microsoft-com:vml" xmlns:wp14="http://schemas.microsoft.com/office/word/2010/wordprocessingDrawing" xmlns:wp="http://schemas.openxmlformats.org/drawingml/2006/wordprocessingDrawing" xmlns:w10="urn:schemas-microsoft-com:office:word" xmlns:w="http://schemas.openxmlformats.org/wordprocessingml/2006/main" xmlns:w14="http://schemas.microsoft.com/office/word/2010/wordml" xmlns:w15="http://schemas.microsoft.com/office/word/2012/wordml" xmlns:w16cid="http://schemas.microsoft.com/office/word/2016/wordml/cid" xmlns:w16se="http://schemas.microsoft.com/office/word/2015/wordml/symex" xmlns:wpg="http://schemas.microsoft.com/office/word/2010/wordprocessingGroup" xmlns:wpi="http://schemas.microsoft.com/office/word/2010/wordprocessingInk" xmlns:wne="http://schemas.microsoft.com/office/word/2006/wordml" xmlns:wps="http://schemas.microsoft.com/office/word/2010/wordprocessingShape" mc:Ignorable="w14 w15 w16se w16cid wp14">
-  <w15:commentEx w15:paraId="6A6565D3" w15:done="0"/>
-  <w15:commentEx w15:paraId="4F004823" w15:done="0"/>
-  <w15:commentEx w15:paraId="1A563C56" w15:paraIdParent="4F004823" w15:done="0"/>
-  <w15:commentEx w15:paraId="03708FAA" w15:paraIdParent="4F004823" w15:done="0"/>
   <w15:commentEx w15:paraId="58DC438D" w15:done="0"/>
   <w15:commentEx w15:paraId="15185416" w15:done="0"/>
   <w15:commentEx w15:paraId="1B8B5903" w15:paraIdParent="15185416" w15:done="0"/>
+  <w15:commentEx w15:paraId="66FC573C" w15:done="0"/>
 </w15:commentsEx>
 </file>
 
 <file path=word/commentsIds.xml><?xml version="1.0" encoding="utf-8"?>
 <w16cid:commentsIds xmlns:wpc="http://schemas.microsoft.com/office/word/2010/wordprocessingCanvas" xmlns:cx="http://schemas.microsoft.com/office/drawing/2014/chartex" xmlns:cx1="http://schemas.microsoft.com/office/drawing/2015/9/8/chartex" xmlns:cx2="http://schemas.microsoft.com/office/drawing/2015/10/21/chartex" xmlns:cx3="http://schemas.microsoft.com/office/drawing/2016/5/9/chartex" xmlns:cx4="http://schemas.microsoft.com/office/drawing/2016/5/10/chartex" xmlns:cx5="http://schemas.microsoft.com/office/drawing/2016/5/11/chartex" xmlns:cx6="http://schemas.microsoft.com/office/drawing/2016/5/12/chartex" xmlns:cx7="http://schemas.microsoft.com/office/drawing/2016/5/13/chartex" xmlns:cx8="http://schemas.microsoft.com/office/drawing/2016/5/14/chartex" xmlns:mc="http://schemas.openxmlformats.org/markup-compatibility/2006" xmlns:aink="http://schemas.microsoft.com/office/drawing/2016/ink" xmlns:am3d="http://schemas.microsoft.com/office/drawing/2017/model3d" xmlns:o="urn:schemas-microsoft-com:office:office" xmlns:r="http://schemas.openxmlformats.org/officeDocument/2006/relationships" xmlns:m="http://schemas.openxmlformats.org/officeDocument/2006/math" xmlns:v="urn:schemas-microsoft-com:vml" xmlns:wp14="http://schemas.microsoft.com/office/word/2010/wordprocessingDrawing" xmlns:wp="http://schemas.openxmlformats.org/drawingml/2006/wordprocessingDrawing" xmlns:w10="urn:schemas-microsoft-com:office:word" xmlns:w="http://schemas.openxmlformats.org/wordprocessingml/2006/main" xmlns:w14="http://schemas.microsoft.com/office/word/2010/wordml" xmlns:w15="http://schemas.microsoft.com/office/word/2012/wordml" xmlns:w16cid="http://schemas.microsoft.com/office/word/2016/wordml/cid" xmlns:w16se="http://schemas.microsoft.com/office/word/2015/wordml/symex" xmlns:wpg="http://schemas.microsoft.com/office/word/2010/wordprocessingGroup" xmlns:wpi="http://schemas.microsoft.com/office/word/2010/wordprocessingInk" xmlns:wne="http://schemas.microsoft.com/office/word/2006/wordml" xmlns:wps="http://schemas.microsoft.com/office/word/2010/wordprocessingShape" mc:Ignorable="w14 w15 w16se w16cid wp14">
-  <w16cid:commentId w16cid:paraId="6A6565D3" w16cid:durableId="21FCBC21"/>
-  <w16cid:commentId w16cid:paraId="4F004823" w16cid:durableId="21F23A9C"/>
-  <w16cid:commentId w16cid:paraId="1A563C56" w16cid:durableId="21FE1102"/>
-  <w16cid:commentId w16cid:paraId="03708FAA" w16cid:durableId="21FE110F"/>
   <w16cid:commentId w16cid:paraId="58DC438D" w16cid:durableId="21FCB1E2"/>
   <w16cid:commentId w16cid:paraId="15185416" w16cid:durableId="21FCB1C2"/>
   <w16cid:commentId w16cid:paraId="1B8B5903" w16cid:durableId="21FEC3A0"/>
+  <w16cid:commentId w16cid:paraId="66FC573C" w16cid:durableId="21FF6E0C"/>
 </w16cid:commentsIds>
 </file>
 
@@ -7316,29 +7288,7 @@
         <w:sz w:val="20"/>
         <w:szCs w:val="20"/>
       </w:rPr>
-      <w:t xml:space="preserve">Copyright © 1999 by Karl E. </w:t>
-    </w:r>
-    <w:proofErr w:type="spellStart"/>
-    <w:r>
-      <w:rPr>
-        <w:b/>
-        <w:i/>
-        <w:color w:val="000000"/>
-        <w:sz w:val="20"/>
-        <w:szCs w:val="20"/>
-      </w:rPr>
-      <w:t>Wiegers</w:t>
-    </w:r>
-    <w:proofErr w:type="spellEnd"/>
-    <w:r>
-      <w:rPr>
-        <w:b/>
-        <w:i/>
-        <w:color w:val="000000"/>
-        <w:sz w:val="20"/>
-        <w:szCs w:val="20"/>
-      </w:rPr>
-      <w:t>. Permission is granted to use, modify, and distribute this document.</w:t>
+      <w:t>Copyright © 1999 by Karl E. Wiegers. Permission is granted to use, modify, and distribute this document.</w:t>
     </w:r>
   </w:p>
 </w:ftr>
@@ -7992,6 +7942,205 @@
       </w:rPr>
     </w:lvl>
   </w:abstractNum>
+  <w:abstractNum w:abstractNumId="3" w15:restartNumberingAfterBreak="0">
+    <w:nsid w:val="6B1B343C"/>
+    <w:multiLevelType w:val="hybridMultilevel"/>
+    <w:tmpl w:val="234A2D16"/>
+    <w:lvl w:ilvl="0" w:tplc="0409000F">
+      <w:start w:val="1"/>
+      <w:numFmt w:val="decimal"/>
+      <w:lvlText w:val="%1."/>
+      <w:lvlJc w:val="left"/>
+      <w:pPr>
+        <w:ind w:left="1080" w:hanging="360"/>
+      </w:pPr>
+    </w:lvl>
+    <w:lvl w:ilvl="1" w:tplc="04090019" w:tentative="1">
+      <w:start w:val="1"/>
+      <w:numFmt w:val="lowerLetter"/>
+      <w:lvlText w:val="%2."/>
+      <w:lvlJc w:val="left"/>
+      <w:pPr>
+        <w:ind w:left="1800" w:hanging="360"/>
+      </w:pPr>
+    </w:lvl>
+    <w:lvl w:ilvl="2" w:tplc="0409001B" w:tentative="1">
+      <w:start w:val="1"/>
+      <w:numFmt w:val="lowerRoman"/>
+      <w:lvlText w:val="%3."/>
+      <w:lvlJc w:val="right"/>
+      <w:pPr>
+        <w:ind w:left="2520" w:hanging="180"/>
+      </w:pPr>
+    </w:lvl>
+    <w:lvl w:ilvl="3" w:tplc="0409000F" w:tentative="1">
+      <w:start w:val="1"/>
+      <w:numFmt w:val="decimal"/>
+      <w:lvlText w:val="%4."/>
+      <w:lvlJc w:val="left"/>
+      <w:pPr>
+        <w:ind w:left="3240" w:hanging="360"/>
+      </w:pPr>
+    </w:lvl>
+    <w:lvl w:ilvl="4" w:tplc="04090019" w:tentative="1">
+      <w:start w:val="1"/>
+      <w:numFmt w:val="lowerLetter"/>
+      <w:lvlText w:val="%5."/>
+      <w:lvlJc w:val="left"/>
+      <w:pPr>
+        <w:ind w:left="3960" w:hanging="360"/>
+      </w:pPr>
+    </w:lvl>
+    <w:lvl w:ilvl="5" w:tplc="0409001B" w:tentative="1">
+      <w:start w:val="1"/>
+      <w:numFmt w:val="lowerRoman"/>
+      <w:lvlText w:val="%6."/>
+      <w:lvlJc w:val="right"/>
+      <w:pPr>
+        <w:ind w:left="4680" w:hanging="180"/>
+      </w:pPr>
+    </w:lvl>
+    <w:lvl w:ilvl="6" w:tplc="0409000F" w:tentative="1">
+      <w:start w:val="1"/>
+      <w:numFmt w:val="decimal"/>
+      <w:lvlText w:val="%7."/>
+      <w:lvlJc w:val="left"/>
+      <w:pPr>
+        <w:ind w:left="5400" w:hanging="360"/>
+      </w:pPr>
+    </w:lvl>
+    <w:lvl w:ilvl="7" w:tplc="04090019" w:tentative="1">
+      <w:start w:val="1"/>
+      <w:numFmt w:val="lowerLetter"/>
+      <w:lvlText w:val="%8."/>
+      <w:lvlJc w:val="left"/>
+      <w:pPr>
+        <w:ind w:left="6120" w:hanging="360"/>
+      </w:pPr>
+    </w:lvl>
+    <w:lvl w:ilvl="8" w:tplc="0409001B" w:tentative="1">
+      <w:start w:val="1"/>
+      <w:numFmt w:val="lowerRoman"/>
+      <w:lvlText w:val="%9."/>
+      <w:lvlJc w:val="right"/>
+      <w:pPr>
+        <w:ind w:left="6840" w:hanging="180"/>
+      </w:pPr>
+    </w:lvl>
+  </w:abstractNum>
+  <w:abstractNum w:abstractNumId="4" w15:restartNumberingAfterBreak="0">
+    <w:nsid w:val="7EA83C46"/>
+    <w:multiLevelType w:val="multilevel"/>
+    <w:tmpl w:val="97FE7C24"/>
+    <w:lvl w:ilvl="0">
+      <w:start w:val="1"/>
+      <w:numFmt w:val="decimal"/>
+      <w:lvlText w:val="%1."/>
+      <w:lvlJc w:val="left"/>
+      <w:pPr>
+        <w:ind w:left="720" w:firstLine="0"/>
+      </w:pPr>
+      <w:rPr>
+        <w:vertAlign w:val="baseline"/>
+      </w:rPr>
+    </w:lvl>
+    <w:lvl w:ilvl="1">
+      <w:start w:val="1"/>
+      <w:numFmt w:val="decimal"/>
+      <w:lvlText w:val="%1.%2"/>
+      <w:lvlJc w:val="left"/>
+      <w:pPr>
+        <w:ind w:left="720" w:firstLine="0"/>
+      </w:pPr>
+      <w:rPr>
+        <w:vertAlign w:val="baseline"/>
+      </w:rPr>
+    </w:lvl>
+    <w:lvl w:ilvl="2">
+      <w:start w:val="1"/>
+      <w:numFmt w:val="decimal"/>
+      <w:lvlText w:val="%1.%2.%3"/>
+      <w:lvlJc w:val="left"/>
+      <w:pPr>
+        <w:ind w:left="720" w:firstLine="0"/>
+      </w:pPr>
+      <w:rPr>
+        <w:vertAlign w:val="baseline"/>
+      </w:rPr>
+    </w:lvl>
+    <w:lvl w:ilvl="3">
+      <w:start w:val="1"/>
+      <w:numFmt w:val="decimal"/>
+      <w:lvlText w:val="%1.%2.%3.%4"/>
+      <w:lvlJc w:val="left"/>
+      <w:pPr>
+        <w:ind w:left="720" w:firstLine="0"/>
+      </w:pPr>
+      <w:rPr>
+        <w:vertAlign w:val="baseline"/>
+      </w:rPr>
+    </w:lvl>
+    <w:lvl w:ilvl="4">
+      <w:start w:val="1"/>
+      <w:numFmt w:val="decimal"/>
+      <w:lvlText w:val="%1.%2.%3.%4.%5"/>
+      <w:lvlJc w:val="left"/>
+      <w:pPr>
+        <w:ind w:left="720" w:firstLine="0"/>
+      </w:pPr>
+      <w:rPr>
+        <w:vertAlign w:val="baseline"/>
+      </w:rPr>
+    </w:lvl>
+    <w:lvl w:ilvl="5">
+      <w:start w:val="1"/>
+      <w:numFmt w:val="decimal"/>
+      <w:lvlText w:val="%1.%2.%3.%4.%5.%6"/>
+      <w:lvlJc w:val="left"/>
+      <w:pPr>
+        <w:ind w:left="720" w:firstLine="0"/>
+      </w:pPr>
+      <w:rPr>
+        <w:vertAlign w:val="baseline"/>
+      </w:rPr>
+    </w:lvl>
+    <w:lvl w:ilvl="6">
+      <w:start w:val="1"/>
+      <w:numFmt w:val="decimal"/>
+      <w:lvlText w:val="%1.%2.%3.%4.%5.%6.%7"/>
+      <w:lvlJc w:val="left"/>
+      <w:pPr>
+        <w:ind w:left="720" w:firstLine="0"/>
+      </w:pPr>
+      <w:rPr>
+        <w:vertAlign w:val="baseline"/>
+      </w:rPr>
+    </w:lvl>
+    <w:lvl w:ilvl="7">
+      <w:start w:val="1"/>
+      <w:numFmt w:val="decimal"/>
+      <w:lvlText w:val="%1.%2.%3.%4.%5.%6.%7.%8"/>
+      <w:lvlJc w:val="left"/>
+      <w:pPr>
+        <w:ind w:left="720" w:firstLine="0"/>
+      </w:pPr>
+      <w:rPr>
+        <w:vertAlign w:val="baseline"/>
+      </w:rPr>
+    </w:lvl>
+    <w:lvl w:ilvl="8">
+      <w:start w:val="1"/>
+      <w:numFmt w:val="decimal"/>
+      <w:lvlText w:val="%1.%2.%3.%4.%5.%6.%7.%8.%9"/>
+      <w:lvlJc w:val="left"/>
+      <w:pPr>
+        <w:ind w:left="720" w:firstLine="0"/>
+      </w:pPr>
+      <w:rPr>
+        <w:vertAlign w:val="baseline"/>
+      </w:rPr>
+    </w:lvl>
+  </w:abstractNum>
   <w:num w:numId="1">
     <w:abstractNumId w:val="1"/>
   </w:num>
@@ -8001,6 +8150,12 @@
   <w:num w:numId="3">
     <w:abstractNumId w:val="2"/>
   </w:num>
+  <w:num w:numId="4">
+    <w:abstractNumId w:val="3"/>
+  </w:num>
+  <w:num w:numId="5">
+    <w:abstractNumId w:val="4"/>
+  </w:num>
 </w:numbering>
 </file>
 
@@ -8008,9 +8163,6 @@
 <w15:people xmlns:wpc="http://schemas.microsoft.com/office/word/2010/wordprocessingCanvas" xmlns:cx="http://schemas.microsoft.com/office/drawing/2014/chartex" xmlns:cx1="http://schemas.microsoft.com/office/drawing/2015/9/8/chartex" xmlns:cx2="http://schemas.microsoft.com/office/drawing/2015/10/21/chartex" xmlns:cx3="http://schemas.microsoft.com/office/drawing/2016/5/9/chartex" xmlns:cx4="http://schemas.microsoft.com/office/drawing/2016/5/10/chartex" xmlns:cx5="http://schemas.microsoft.com/office/drawing/2016/5/11/chartex" xmlns:cx6="http://schemas.microsoft.com/office/drawing/2016/5/12/chartex" xmlns:cx7="http://schemas.microsoft.com/office/drawing/2016/5/13/chartex" xmlns:cx8="http://schemas.microsoft.com/office/drawing/2016/5/14/chartex" xmlns:mc="http://schemas.openxmlformats.org/markup-compatibility/2006" xmlns:aink="http://schemas.microsoft.com/office/drawing/2016/ink" xmlns:am3d="http://schemas.microsoft.com/office/drawing/2017/model3d" xmlns:o="urn:schemas-microsoft-com:office:office" xmlns:r="http://schemas.openxmlformats.org/officeDocument/2006/relationships" xmlns:m="http://schemas.openxmlformats.org/officeDocument/2006/math" xmlns:v="urn:schemas-microsoft-com:vml" xmlns:wp14="http://schemas.microsoft.com/office/word/2010/wordprocessingDrawing" xmlns:wp="http://schemas.openxmlformats.org/drawingml/2006/wordprocessingDrawing" xmlns:w10="urn:schemas-microsoft-com:office:word" xmlns:w="http://schemas.openxmlformats.org/wordprocessingml/2006/main" xmlns:w14="http://schemas.microsoft.com/office/word/2010/wordml" xmlns:w15="http://schemas.microsoft.com/office/word/2012/wordml" xmlns:w16cid="http://schemas.microsoft.com/office/word/2016/wordml/cid" xmlns:w16se="http://schemas.microsoft.com/office/word/2015/wordml/symex" xmlns:wpg="http://schemas.microsoft.com/office/word/2010/wordprocessingGroup" xmlns:wpi="http://schemas.microsoft.com/office/word/2010/wordprocessingInk" xmlns:wne="http://schemas.microsoft.com/office/word/2006/wordml" xmlns:wps="http://schemas.microsoft.com/office/word/2010/wordprocessingShape" mc:Ignorable="w14 w15 w16se w16cid wp14">
   <w15:person w15:author="Mike">
     <w15:presenceInfo w15:providerId="Windows Live" w15:userId="6b1bb385f24b0634"/>
-  </w15:person>
-  <w15:person w15:author="David Sincyr">
-    <w15:presenceInfo w15:providerId="Windows Live" w15:userId="21825076cbce23b5"/>
   </w15:person>
   <w15:person w15:author="Michael R Taylor">
     <w15:presenceInfo w15:providerId="None" w15:userId="Michael R Taylor"/>
@@ -8031,7 +8183,7 @@
     </w:rPrDefault>
     <w:pPrDefault/>
   </w:docDefaults>
-  <w:latentStyles w:defLockedState="0" w:defUIPriority="99" w:defSemiHidden="0" w:defUnhideWhenUsed="0" w:defQFormat="0" w:count="376">
+  <w:latentStyles w:defLockedState="0" w:defUIPriority="99" w:defSemiHidden="0" w:defUnhideWhenUsed="0" w:defQFormat="0" w:count="377">
     <w:lsdException w:name="Normal" w:uiPriority="0" w:qFormat="1"/>
     <w:lsdException w:name="heading 1" w:uiPriority="9" w:qFormat="1"/>
     <w:lsdException w:name="heading 2" w:semiHidden="1" w:uiPriority="9" w:unhideWhenUsed="1" w:qFormat="1"/>
@@ -8137,7 +8289,6 @@
     <w:lsdException w:name="HTML Sample" w:semiHidden="1" w:unhideWhenUsed="1"/>
     <w:lsdException w:name="HTML Typewriter" w:semiHidden="1" w:unhideWhenUsed="1"/>
     <w:lsdException w:name="HTML Variable" w:semiHidden="1" w:unhideWhenUsed="1"/>
-    <w:lsdException w:name="Normal Table" w:semiHidden="1" w:unhideWhenUsed="1"/>
     <w:lsdException w:name="annotation subject" w:semiHidden="1" w:unhideWhenUsed="1"/>
     <w:lsdException w:name="No List" w:semiHidden="1" w:unhideWhenUsed="1"/>
     <w:lsdException w:name="Outline List 1" w:semiHidden="1" w:unhideWhenUsed="1"/>
@@ -8184,10 +8335,8 @@
     <w:lsdException w:name="Table Subtle 2" w:semiHidden="1" w:unhideWhenUsed="1"/>
     <w:lsdException w:name="Table Web 1" w:semiHidden="1" w:unhideWhenUsed="1"/>
     <w:lsdException w:name="Table Web 2" w:semiHidden="1" w:unhideWhenUsed="1"/>
-    <w:lsdException w:name="Table Web 3" w:semiHidden="1" w:unhideWhenUsed="1"/>
     <w:lsdException w:name="Balloon Text" w:semiHidden="1" w:unhideWhenUsed="1"/>
     <w:lsdException w:name="Table Grid" w:uiPriority="39"/>
-    <w:lsdException w:name="Table Theme" w:semiHidden="1" w:unhideWhenUsed="1"/>
     <w:lsdException w:name="Placeholder Text" w:semiHidden="1"/>
     <w:lsdException w:name="No Spacing" w:uiPriority="1" w:qFormat="1"/>
     <w:lsdException w:name="Light Shading" w:uiPriority="60"/>
@@ -8408,6 +8557,7 @@
     <w:lsdException w:name="Hashtag" w:semiHidden="1" w:unhideWhenUsed="1"/>
     <w:lsdException w:name="Unresolved Mention" w:semiHidden="1" w:unhideWhenUsed="1"/>
     <w:lsdException w:name="Smart Link" w:semiHidden="1" w:unhideWhenUsed="1"/>
+    <w:lsdException w:name="Smart Link Error" w:semiHidden="1" w:unhideWhenUsed="1"/>
   </w:latentStyles>
   <w:style w:type="paragraph" w:default="1" w:styleId="Normal">
     <w:name w:val="Normal"/>
@@ -9094,7 +9244,7 @@
 </file>
 
 <file path=customXml/itemProps1.xml><?xml version="1.0" encoding="utf-8"?>
-<ds:datastoreItem xmlns:ds="http://schemas.openxmlformats.org/officeDocument/2006/customXml" ds:itemID="{91BB669C-7707-4980-A349-AB3AC53FDE28}">
+<ds:datastoreItem xmlns:ds="http://schemas.openxmlformats.org/officeDocument/2006/customXml" ds:itemID="{4F7B5BCD-FDE3-4F71-BC1C-0699650FDED3}">
   <ds:schemaRefs>
     <ds:schemaRef ds:uri="http://schemas.openxmlformats.org/officeDocument/2006/bibliography"/>
   </ds:schemaRefs>

</xml_diff>